<commit_message>
updated Fig 1 to include new low vit A varibale
</commit_message>
<xml_diff>
--- a/preg-telo child biomarkers table 012723.docx
+++ b/preg-telo child biomarkers table 012723.docx
@@ -1,61 +1,61 @@
 
 <file path=word/document.xml><?xml version="1.0" encoding="utf-8"?>
-<w:document xmlns:wpc="http://schemas.microsoft.com/office/word/2010/wordprocessingCanvas" xmlns:cx="http://schemas.microsoft.com/office/drawing/2014/chartex" xmlns:cx1="http://schemas.microsoft.com/office/drawing/2015/9/8/chartex" xmlns:cx2="http://schemas.microsoft.com/office/drawing/2015/10/21/chartex" xmlns:cx3="http://schemas.microsoft.com/office/drawing/2016/5/9/chartex" xmlns:cx4="http://schemas.microsoft.com/office/drawing/2016/5/10/chartex" xmlns:cx5="http://schemas.microsoft.com/office/drawing/2016/5/11/chartex" xmlns:cx6="http://schemas.microsoft.com/office/drawing/2016/5/12/chartex" xmlns:cx7="http://schemas.microsoft.com/office/drawing/2016/5/13/chartex" xmlns:cx8="http://schemas.microsoft.com/office/drawing/2016/5/14/chartex" xmlns:mc="http://schemas.openxmlformats.org/markup-compatibility/2006" xmlns:aink="http://schemas.microsoft.com/office/drawing/2016/ink" xmlns:am3d="http://schemas.microsoft.com/office/drawing/2017/model3d" xmlns:o="urn:schemas-microsoft-com:office:office" xmlns:r="http://schemas.openxmlformats.org/officeDocument/2006/relationships" xmlns:m="http://schemas.openxmlformats.org/officeDocument/2006/math" xmlns:v="urn:schemas-microsoft-com:vml" xmlns:wp14="http://schemas.microsoft.com/office/word/2010/wordprocessingDrawing" xmlns:wp="http://schemas.openxmlformats.org/drawingml/2006/wordprocessingDrawing" xmlns:w10="urn:schemas-microsoft-com:office:word" xmlns:w="http://schemas.openxmlformats.org/wordprocessingml/2006/main" xmlns:w14="http://schemas.microsoft.com/office/word/2010/wordml" xmlns:w15="http://schemas.microsoft.com/office/word/2012/wordml" xmlns:w16cex="http://schemas.microsoft.com/office/word/2018/wordml/cex" xmlns:w16cid="http://schemas.microsoft.com/office/word/2016/wordml/cid" xmlns:w16="http://schemas.microsoft.com/office/word/2018/wordml" xmlns:w16se="http://schemas.microsoft.com/office/word/2015/wordml/symex" xmlns:wpg="http://schemas.microsoft.com/office/word/2010/wordprocessingGroup" xmlns:wpi="http://schemas.microsoft.com/office/word/2010/wordprocessingInk" xmlns:wne="http://schemas.microsoft.com/office/word/2006/wordml" xmlns:wps="http://schemas.microsoft.com/office/word/2010/wordprocessingShape" mc:Ignorable="w14 w15 w16se w16cid w16 w16cex wp14">
+<w:document xmlns:wpc="http://schemas.microsoft.com/office/word/2010/wordprocessingCanvas" xmlns:cx="http://schemas.microsoft.com/office/drawing/2014/chartex" xmlns:cx1="http://schemas.microsoft.com/office/drawing/2015/9/8/chartex" xmlns:cx2="http://schemas.microsoft.com/office/drawing/2015/10/21/chartex" xmlns:cx3="http://schemas.microsoft.com/office/drawing/2016/5/9/chartex" xmlns:cx4="http://schemas.microsoft.com/office/drawing/2016/5/10/chartex" xmlns:cx5="http://schemas.microsoft.com/office/drawing/2016/5/11/chartex" xmlns:cx6="http://schemas.microsoft.com/office/drawing/2016/5/12/chartex" xmlns:cx7="http://schemas.microsoft.com/office/drawing/2016/5/13/chartex" xmlns:cx8="http://schemas.microsoft.com/office/drawing/2016/5/14/chartex" xmlns:mc="http://schemas.openxmlformats.org/markup-compatibility/2006" xmlns:aink="http://schemas.microsoft.com/office/drawing/2016/ink" xmlns:am3d="http://schemas.microsoft.com/office/drawing/2017/model3d" xmlns:o="urn:schemas-microsoft-com:office:office" xmlns:oel="http://schemas.microsoft.com/office/2019/extlst" xmlns:r="http://schemas.openxmlformats.org/officeDocument/2006/relationships" xmlns:m="http://schemas.openxmlformats.org/officeDocument/2006/math" xmlns:v="urn:schemas-microsoft-com:vml" xmlns:wp14="http://schemas.microsoft.com/office/word/2010/wordprocessingDrawing" xmlns:wp="http://schemas.openxmlformats.org/drawingml/2006/wordprocessingDrawing" xmlns:w10="urn:schemas-microsoft-com:office:word" xmlns:w="http://schemas.openxmlformats.org/wordprocessingml/2006/main" xmlns:w14="http://schemas.microsoft.com/office/word/2010/wordml" xmlns:w15="http://schemas.microsoft.com/office/word/2012/wordml" xmlns:w16cex="http://schemas.microsoft.com/office/word/2018/wordml/cex" xmlns:w16cid="http://schemas.microsoft.com/office/word/2016/wordml/cid" xmlns:w16="http://schemas.microsoft.com/office/word/2018/wordml" xmlns:w16sdtdh="http://schemas.microsoft.com/office/word/2020/wordml/sdtdatahash" xmlns:w16se="http://schemas.microsoft.com/office/word/2015/wordml/symex" xmlns:wpg="http://schemas.microsoft.com/office/word/2010/wordprocessingGroup" xmlns:wpi="http://schemas.microsoft.com/office/word/2010/wordprocessingInk" xmlns:wne="http://schemas.microsoft.com/office/word/2006/wordml" xmlns:wps="http://schemas.microsoft.com/office/word/2010/wordprocessingShape" mc:Ignorable="w14 w15 w16se w16cid w16 w16cex w16sdtdh wp14">
   <w:body>
-    <w:p xmlns:w="http://schemas.openxmlformats.org/wordprocessingml/2006/main" xmlns:wp="http://schemas.openxmlformats.org/drawingml/2006/wordprocessingDrawing" xmlns:r="http://schemas.openxmlformats.org/officeDocument/2006/relationships" xmlns:w14="http://schemas.microsoft.com/office/word/2010/wordml">
-      <w:pPr>
-        <w:pStyle w:val="Titre2"/>
+    <w:p>
+      <w:pPr>
+        <w:pStyle w:val="Heading2"/>
       </w:pPr>
       <w:r>
-        <w:t xml:space="preserve">Child Biomarkers</w:t>
+        <w:t>Child Biomarkers</w:t>
       </w:r>
     </w:p>
-    <w:tbl xmlns:w="http://schemas.openxmlformats.org/wordprocessingml/2006/main" xmlns:r="http://schemas.openxmlformats.org/officeDocument/2006/relationships" xmlns:w14="http://schemas.microsoft.com/office/word/2010/wordml" xmlns:wp="http://schemas.openxmlformats.org/drawingml/2006/wordprocessingDrawing" xmlns:a="http://schemas.openxmlformats.org/drawingml/2006/main" xmlns:pic="http://schemas.openxmlformats.org/drawingml/2006/picture">
+    <w:tbl>
       <w:tblPr>
-        NA"/&gt;
+        <w:tblW w:w="0" w:type="auto"/>
+        <w:jc w:val="center"/>
         <w:tblLayout w:type="fixed"/>
-        <w:jc w:val="center"/>
-        <w:tblLook w:firstRow="1" w:lastRow="0" w:firstColumn="0" w:lastColumn="0" w:noHBand="0" w:noVBand="1"/>
+        <w:tblLook w:val="0420" w:firstRow="1" w:lastRow="0" w:firstColumn="0" w:lastColumn="0" w:noHBand="0" w:noVBand="1"/>
       </w:tblPr>
       <w:tblGrid>
-        <w:gridCol w:w="1080"/>
-        <w:gridCol w:w="1080"/>
-        <w:gridCol w:w="1080"/>
-        <w:gridCol w:w="1080"/>
+        <w:gridCol w:w="1620"/>
+        <w:gridCol w:w="1530"/>
+        <w:gridCol w:w="1737"/>
+        <w:gridCol w:w="2070"/>
       </w:tblGrid>
       <w:tr>
         <w:trPr>
           <w:cantSplit/>
-          <w:trHeight w:val="360" w:hRule="auto"/>
           <w:tblHeader/>
+          <w:jc w:val="center"/>
         </w:trPr>
         <w:tc>
           <w:tcPr>
+            <w:tcW w:w="1620" w:type="dxa"/>
             <w:tcBorders>
+              <w:top w:val="single" w:sz="16" w:space="0" w:color="666666"/>
               <w:bottom w:val="single" w:sz="16" w:space="0" w:color="666666"/>
-              <w:top w:val="single" w:sz="16" w:space="0" w:color="666666"/>
             </w:tcBorders>
             <w:shd w:val="clear" w:color="auto" w:fill="FFFFFF"/>
             <w:tcMar>
               <w:top w:w="0" w:type="dxa"/>
+              <w:left w:w="0" w:type="dxa"/>
               <w:bottom w:w="0" w:type="dxa"/>
-              <w:left w:w="0" w:type="dxa"/>
               <w:right w:w="0" w:type="dxa"/>
             </w:tcMar>
             <w:vAlign w:val="center"/>
           </w:tcPr>
           <w:p>
             <w:pPr>
-              <w:jc w:val="left"/>
-              <w:spacing w:after="100" w:before="100" w:line="240"/>
-              <w:ind w:firstLine="0" w:left="100" w:right="100"/>
+              <w:spacing w:before="100" w:after="100"/>
+              <w:ind w:left="100" w:right="100"/>
             </w:pPr>
-            <w:r xmlns:w="http://schemas.openxmlformats.org/wordprocessingml/2006/main" xmlns:wp="http://schemas.openxmlformats.org/drawingml/2006/wordprocessingDrawing" xmlns:r="http://schemas.openxmlformats.org/officeDocument/2006/relationships" xmlns:w14="http://schemas.microsoft.com/office/word/2010/wordml">
+            <w:r>
               <w:rPr>
-                <w:rFonts w:ascii="Helvetica" w:hAnsi="Helvetica" w:eastAsia="Helvetica" w:cs="Helvetica"/>
+                <w:rFonts w:ascii="Helvetica" w:eastAsia="Helvetica" w:hAnsi="Helvetica" w:cs="Helvetica"/>
+                <w:color w:val="000000"/>
                 <w:sz w:val="22"/>
                 <w:szCs w:val="22"/>
-                <w:color w:val="000000"/>
               </w:rPr>
               <w:t xml:space="preserve"> </w:t>
             </w:r>
@@ -63,97 +63,97 @@
         </w:tc>
         <w:tc>
           <w:tcPr>
+            <w:tcW w:w="1530" w:type="dxa"/>
             <w:tcBorders>
+              <w:top w:val="single" w:sz="16" w:space="0" w:color="666666"/>
               <w:bottom w:val="single" w:sz="16" w:space="0" w:color="666666"/>
-              <w:top w:val="single" w:sz="16" w:space="0" w:color="666666"/>
             </w:tcBorders>
             <w:shd w:val="clear" w:color="auto" w:fill="FFFFFF"/>
             <w:tcMar>
               <w:top w:w="0" w:type="dxa"/>
+              <w:left w:w="0" w:type="dxa"/>
               <w:bottom w:w="0" w:type="dxa"/>
-              <w:left w:w="0" w:type="dxa"/>
               <w:right w:w="0" w:type="dxa"/>
             </w:tcMar>
             <w:vAlign w:val="center"/>
           </w:tcPr>
           <w:p>
             <w:pPr>
-              <w:jc w:val="left"/>
-              <w:spacing w:after="100" w:before="100" w:line="240"/>
-              <w:ind w:firstLine="0" w:left="100" w:right="100"/>
+              <w:spacing w:before="100" w:after="100"/>
+              <w:ind w:left="100" w:right="100"/>
             </w:pPr>
-            <w:r xmlns:w="http://schemas.openxmlformats.org/wordprocessingml/2006/main" xmlns:wp="http://schemas.openxmlformats.org/drawingml/2006/wordprocessingDrawing" xmlns:r="http://schemas.openxmlformats.org/officeDocument/2006/relationships" xmlns:w14="http://schemas.microsoft.com/office/word/2010/wordml">
+            <w:r>
               <w:rPr>
-                <w:rFonts w:ascii="Helvetica" w:hAnsi="Helvetica" w:eastAsia="Helvetica" w:cs="Helvetica"/>
+                <w:rFonts w:ascii="Helvetica" w:eastAsia="Helvetica" w:hAnsi="Helvetica" w:cs="Helvetica"/>
+                <w:color w:val="000000"/>
                 <w:sz w:val="22"/>
                 <w:szCs w:val="22"/>
-                <w:color w:val="000000"/>
               </w:rPr>
-              <w:t xml:space="preserve">Age 14 Months</w:t>
+              <w:t>Age 14 Months</w:t>
             </w:r>
           </w:p>
         </w:tc>
         <w:tc>
           <w:tcPr>
+            <w:tcW w:w="1737" w:type="dxa"/>
             <w:tcBorders>
+              <w:top w:val="single" w:sz="16" w:space="0" w:color="666666"/>
               <w:bottom w:val="single" w:sz="16" w:space="0" w:color="666666"/>
-              <w:top w:val="single" w:sz="16" w:space="0" w:color="666666"/>
             </w:tcBorders>
             <w:shd w:val="clear" w:color="auto" w:fill="FFFFFF"/>
             <w:tcMar>
               <w:top w:w="0" w:type="dxa"/>
+              <w:left w:w="0" w:type="dxa"/>
               <w:bottom w:w="0" w:type="dxa"/>
-              <w:left w:w="0" w:type="dxa"/>
               <w:right w:w="0" w:type="dxa"/>
             </w:tcMar>
             <w:vAlign w:val="center"/>
           </w:tcPr>
           <w:p>
             <w:pPr>
-              <w:jc w:val="left"/>
-              <w:spacing w:after="100" w:before="100" w:line="240"/>
-              <w:ind w:firstLine="0" w:left="100" w:right="100"/>
+              <w:spacing w:before="100" w:after="100"/>
+              <w:ind w:left="100" w:right="100"/>
             </w:pPr>
-            <w:r xmlns:w="http://schemas.openxmlformats.org/wordprocessingml/2006/main" xmlns:wp="http://schemas.openxmlformats.org/drawingml/2006/wordprocessingDrawing" xmlns:r="http://schemas.openxmlformats.org/officeDocument/2006/relationships" xmlns:w14="http://schemas.microsoft.com/office/word/2010/wordml">
+            <w:r>
               <w:rPr>
-                <w:rFonts w:ascii="Helvetica" w:hAnsi="Helvetica" w:eastAsia="Helvetica" w:cs="Helvetica"/>
+                <w:rFonts w:ascii="Helvetica" w:eastAsia="Helvetica" w:hAnsi="Helvetica" w:cs="Helvetica"/>
+                <w:color w:val="000000"/>
                 <w:sz w:val="22"/>
                 <w:szCs w:val="22"/>
-                <w:color w:val="000000"/>
               </w:rPr>
-              <w:t xml:space="preserve">Age 28 Months</w:t>
+              <w:t>Age 28 Months</w:t>
             </w:r>
           </w:p>
         </w:tc>
         <w:tc>
           <w:tcPr>
+            <w:tcW w:w="2070" w:type="dxa"/>
             <w:tcBorders>
+              <w:top w:val="single" w:sz="16" w:space="0" w:color="666666"/>
               <w:bottom w:val="single" w:sz="16" w:space="0" w:color="666666"/>
-              <w:top w:val="single" w:sz="16" w:space="0" w:color="666666"/>
             </w:tcBorders>
             <w:shd w:val="clear" w:color="auto" w:fill="FFFFFF"/>
             <w:tcMar>
               <w:top w:w="0" w:type="dxa"/>
+              <w:left w:w="0" w:type="dxa"/>
               <w:bottom w:w="0" w:type="dxa"/>
-              <w:left w:w="0" w:type="dxa"/>
               <w:right w:w="0" w:type="dxa"/>
             </w:tcMar>
             <w:vAlign w:val="center"/>
           </w:tcPr>
           <w:p>
             <w:pPr>
-              <w:jc w:val="left"/>
-              <w:spacing w:after="100" w:before="100" w:line="240"/>
-              <w:ind w:firstLine="0" w:left="100" w:right="100"/>
+              <w:spacing w:before="100" w:after="100"/>
+              <w:ind w:left="100" w:right="100"/>
             </w:pPr>
-            <w:r xmlns:w="http://schemas.openxmlformats.org/wordprocessingml/2006/main" xmlns:wp="http://schemas.openxmlformats.org/drawingml/2006/wordprocessingDrawing" xmlns:r="http://schemas.openxmlformats.org/officeDocument/2006/relationships" xmlns:w14="http://schemas.microsoft.com/office/word/2010/wordml">
+            <w:r>
               <w:rPr>
-                <w:rFonts w:ascii="Helvetica" w:hAnsi="Helvetica" w:eastAsia="Helvetica" w:cs="Helvetica"/>
+                <w:rFonts w:ascii="Helvetica" w:eastAsia="Helvetica" w:hAnsi="Helvetica" w:cs="Helvetica"/>
+                <w:color w:val="000000"/>
                 <w:sz w:val="22"/>
                 <w:szCs w:val="22"/>
-                <w:color w:val="000000"/>
               </w:rPr>
-              <w:t xml:space="preserve">Change in Year 1 and Year 2</w:t>
+              <w:t>Change in Year 1 and Year 2</w:t>
             </w:r>
           </w:p>
         </w:tc>
@@ -161,121 +161,117 @@
       <w:tr>
         <w:trPr>
           <w:cantSplit/>
-          <w:trHeight w:val="360" w:hRule="auto"/>
+          <w:jc w:val="center"/>
         </w:trPr>
         <w:tc>
           <w:tcPr>
-            <w:tcBorders/>
+            <w:tcW w:w="1620" w:type="dxa"/>
             <w:shd w:val="clear" w:color="auto" w:fill="FFFFFF"/>
             <w:tcMar>
               <w:top w:w="0" w:type="dxa"/>
+              <w:left w:w="0" w:type="dxa"/>
               <w:bottom w:w="0" w:type="dxa"/>
-              <w:left w:w="0" w:type="dxa"/>
               <w:right w:w="0" w:type="dxa"/>
             </w:tcMar>
             <w:vAlign w:val="center"/>
           </w:tcPr>
           <w:p>
             <w:pPr>
-              <w:jc w:val="left"/>
-              <w:spacing w:after="100" w:before="100" w:line="240"/>
-              <w:ind w:firstLine="0" w:left="100" w:right="100"/>
+              <w:spacing w:before="100" w:after="100"/>
+              <w:ind w:left="100" w:right="100"/>
             </w:pPr>
-            <w:r xmlns:w="http://schemas.openxmlformats.org/wordprocessingml/2006/main" xmlns:wp="http://schemas.openxmlformats.org/drawingml/2006/wordprocessingDrawing" xmlns:r="http://schemas.openxmlformats.org/officeDocument/2006/relationships" xmlns:w14="http://schemas.microsoft.com/office/word/2010/wordml">
+            <w:r>
               <w:rPr>
-                <w:rFonts w:ascii="Helvetica" w:hAnsi="Helvetica" w:eastAsia="Helvetica" w:cs="Helvetica"/>
+                <w:rFonts w:ascii="Helvetica" w:eastAsia="Helvetica" w:hAnsi="Helvetica" w:cs="Helvetica"/>
+                <w:color w:val="000000"/>
                 <w:sz w:val="22"/>
                 <w:szCs w:val="22"/>
-                <w:color w:val="000000"/>
               </w:rPr>
-              <w:t xml:space="preserve">Outcome</w:t>
+              <w:t>Outcome</w:t>
             </w:r>
           </w:p>
         </w:tc>
         <w:tc>
           <w:tcPr>
-            <w:tcBorders/>
+            <w:tcW w:w="1530" w:type="dxa"/>
             <w:shd w:val="clear" w:color="auto" w:fill="FFFFFF"/>
             <w:tcMar>
               <w:top w:w="0" w:type="dxa"/>
+              <w:left w:w="0" w:type="dxa"/>
               <w:bottom w:w="0" w:type="dxa"/>
-              <w:left w:w="0" w:type="dxa"/>
               <w:right w:w="0" w:type="dxa"/>
             </w:tcMar>
             <w:vAlign w:val="center"/>
           </w:tcPr>
           <w:p>
             <w:pPr>
-              <w:jc w:val="left"/>
-              <w:spacing w:after="100" w:before="100" w:line="240"/>
-              <w:ind w:firstLine="0" w:left="100" w:right="100"/>
+              <w:spacing w:before="100" w:after="100"/>
+              <w:ind w:left="100" w:right="100"/>
             </w:pPr>
-            <w:r xmlns:w="http://schemas.openxmlformats.org/wordprocessingml/2006/main" xmlns:wp="http://schemas.openxmlformats.org/drawingml/2006/wordprocessingDrawing" xmlns:r="http://schemas.openxmlformats.org/officeDocument/2006/relationships" xmlns:w14="http://schemas.microsoft.com/office/word/2010/wordml">
+            <w:r>
               <w:rPr>
-                <w:rFonts w:ascii="Helvetica" w:hAnsi="Helvetica" w:eastAsia="Helvetica" w:cs="Helvetica"/>
+                <w:rFonts w:ascii="Helvetica" w:eastAsia="Helvetica" w:hAnsi="Helvetica" w:cs="Helvetica"/>
+                <w:color w:val="000000"/>
                 <w:sz w:val="22"/>
                 <w:szCs w:val="22"/>
-                <w:color w:val="000000"/>
               </w:rPr>
-              <w:t xml:space="preserve">Median (25th, 75th percentile)</w:t>
+              <w:t>Median (25th, 75th percentile)</w:t>
             </w:r>
           </w:p>
         </w:tc>
         <w:tc>
           <w:tcPr>
-            <w:tcBorders/>
+            <w:tcW w:w="1737" w:type="dxa"/>
             <w:shd w:val="clear" w:color="auto" w:fill="FFFFFF"/>
             <w:tcMar>
               <w:top w:w="0" w:type="dxa"/>
+              <w:left w:w="0" w:type="dxa"/>
               <w:bottom w:w="0" w:type="dxa"/>
-              <w:left w:w="0" w:type="dxa"/>
               <w:right w:w="0" w:type="dxa"/>
             </w:tcMar>
             <w:vAlign w:val="center"/>
           </w:tcPr>
           <w:p>
             <w:pPr>
-              <w:jc w:val="left"/>
-              <w:spacing w:after="100" w:before="100" w:line="240"/>
-              <w:ind w:firstLine="0" w:left="100" w:right="100"/>
+              <w:spacing w:before="100" w:after="100"/>
+              <w:ind w:left="100" w:right="100"/>
             </w:pPr>
-            <w:r xmlns:w="http://schemas.openxmlformats.org/wordprocessingml/2006/main" xmlns:wp="http://schemas.openxmlformats.org/drawingml/2006/wordprocessingDrawing" xmlns:r="http://schemas.openxmlformats.org/officeDocument/2006/relationships" xmlns:w14="http://schemas.microsoft.com/office/word/2010/wordml">
+            <w:r>
               <w:rPr>
-                <w:rFonts w:ascii="Helvetica" w:hAnsi="Helvetica" w:eastAsia="Helvetica" w:cs="Helvetica"/>
+                <w:rFonts w:ascii="Helvetica" w:eastAsia="Helvetica" w:hAnsi="Helvetica" w:cs="Helvetica"/>
+                <w:color w:val="000000"/>
                 <w:sz w:val="22"/>
                 <w:szCs w:val="22"/>
-                <w:color w:val="000000"/>
               </w:rPr>
-              <w:t xml:space="preserve">Median (25th, 75th percentile)</w:t>
+              <w:t>Median (25th, 75th percentile)</w:t>
             </w:r>
           </w:p>
         </w:tc>
         <w:tc>
           <w:tcPr>
-            <w:tcBorders/>
+            <w:tcW w:w="2070" w:type="dxa"/>
             <w:shd w:val="clear" w:color="auto" w:fill="FFFFFF"/>
             <w:tcMar>
               <w:top w:w="0" w:type="dxa"/>
+              <w:left w:w="0" w:type="dxa"/>
               <w:bottom w:w="0" w:type="dxa"/>
-              <w:left w:w="0" w:type="dxa"/>
               <w:right w:w="0" w:type="dxa"/>
             </w:tcMar>
             <w:vAlign w:val="center"/>
           </w:tcPr>
           <w:p>
             <w:pPr>
-              <w:jc w:val="left"/>
-              <w:spacing w:after="100" w:before="100" w:line="240"/>
-              <w:ind w:firstLine="0" w:left="100" w:right="100"/>
+              <w:spacing w:before="100" w:after="100"/>
+              <w:ind w:left="100" w:right="100"/>
             </w:pPr>
-            <w:r xmlns:w="http://schemas.openxmlformats.org/wordprocessingml/2006/main" xmlns:wp="http://schemas.openxmlformats.org/drawingml/2006/wordprocessingDrawing" xmlns:r="http://schemas.openxmlformats.org/officeDocument/2006/relationships" xmlns:w14="http://schemas.microsoft.com/office/word/2010/wordml">
+            <w:r>
               <w:rPr>
-                <w:rFonts w:ascii="Helvetica" w:hAnsi="Helvetica" w:eastAsia="Helvetica" w:cs="Helvetica"/>
+                <w:rFonts w:ascii="Helvetica" w:eastAsia="Helvetica" w:hAnsi="Helvetica" w:cs="Helvetica"/>
+                <w:color w:val="000000"/>
                 <w:sz w:val="22"/>
                 <w:szCs w:val="22"/>
-                <w:color w:val="000000"/>
               </w:rPr>
-              <w:t xml:space="preserve">Median (25th, 75th percentile)</w:t>
+              <w:t>Median (25th, 75th percentile)</w:t>
             </w:r>
           </w:p>
         </w:tc>
@@ -283,121 +279,117 @@
       <w:tr>
         <w:trPr>
           <w:cantSplit/>
-          <w:trHeight w:val="360" w:hRule="auto"/>
+          <w:jc w:val="center"/>
         </w:trPr>
         <w:tc>
           <w:tcPr>
-            <w:tcBorders/>
+            <w:tcW w:w="1620" w:type="dxa"/>
             <w:shd w:val="clear" w:color="auto" w:fill="FFFFFF"/>
             <w:tcMar>
               <w:top w:w="0" w:type="dxa"/>
+              <w:left w:w="0" w:type="dxa"/>
               <w:bottom w:w="0" w:type="dxa"/>
-              <w:left w:w="0" w:type="dxa"/>
               <w:right w:w="0" w:type="dxa"/>
             </w:tcMar>
             <w:vAlign w:val="center"/>
           </w:tcPr>
           <w:p>
             <w:pPr>
-              <w:jc w:val="left"/>
-              <w:spacing w:after="100" w:before="100" w:line="240"/>
-              <w:ind w:firstLine="0" w:left="100" w:right="100"/>
+              <w:spacing w:before="100" w:after="100"/>
+              <w:ind w:left="100" w:right="100"/>
             </w:pPr>
-            <w:r xmlns:w="http://schemas.openxmlformats.org/wordprocessingml/2006/main" xmlns:wp="http://schemas.openxmlformats.org/drawingml/2006/wordprocessingDrawing" xmlns:r="http://schemas.openxmlformats.org/officeDocument/2006/relationships" xmlns:w14="http://schemas.microsoft.com/office/word/2010/wordml">
+            <w:r>
               <w:rPr>
-                <w:rFonts w:ascii="Helvetica" w:hAnsi="Helvetica" w:eastAsia="Helvetica" w:cs="Helvetica"/>
+                <w:rFonts w:ascii="Helvetica" w:eastAsia="Helvetica" w:hAnsi="Helvetica" w:cs="Helvetica"/>
+                <w:color w:val="000000"/>
                 <w:sz w:val="22"/>
                 <w:szCs w:val="22"/>
-                <w:color w:val="000000"/>
               </w:rPr>
-              <w:t xml:space="preserve">TS_t2</w:t>
+              <w:t>TS_t2</w:t>
             </w:r>
           </w:p>
         </w:tc>
         <w:tc>
           <w:tcPr>
-            <w:tcBorders/>
+            <w:tcW w:w="1530" w:type="dxa"/>
             <w:shd w:val="clear" w:color="auto" w:fill="FFFFFF"/>
             <w:tcMar>
               <w:top w:w="0" w:type="dxa"/>
+              <w:left w:w="0" w:type="dxa"/>
               <w:bottom w:w="0" w:type="dxa"/>
-              <w:left w:w="0" w:type="dxa"/>
               <w:right w:w="0" w:type="dxa"/>
             </w:tcMar>
             <w:vAlign w:val="center"/>
           </w:tcPr>
           <w:p>
             <w:pPr>
-              <w:jc w:val="left"/>
-              <w:spacing w:after="100" w:before="100" w:line="240"/>
-              <w:ind w:firstLine="0" w:left="100" w:right="100"/>
+              <w:spacing w:before="100" w:after="100"/>
+              <w:ind w:left="100" w:right="100"/>
             </w:pPr>
-            <w:r xmlns:w="http://schemas.openxmlformats.org/wordprocessingml/2006/main" xmlns:wp="http://schemas.openxmlformats.org/drawingml/2006/wordprocessingDrawing" xmlns:r="http://schemas.openxmlformats.org/officeDocument/2006/relationships" xmlns:w14="http://schemas.microsoft.com/office/word/2010/wordml">
+            <w:r>
               <w:rPr>
-                <w:rFonts w:ascii="Helvetica" w:hAnsi="Helvetica" w:eastAsia="Helvetica" w:cs="Helvetica"/>
+                <w:rFonts w:ascii="Helvetica" w:eastAsia="Helvetica" w:hAnsi="Helvetica" w:cs="Helvetica"/>
+                <w:color w:val="000000"/>
                 <w:sz w:val="22"/>
                 <w:szCs w:val="22"/>
-                <w:color w:val="000000"/>
               </w:rPr>
-              <w:t xml:space="preserve">1.41 (1.27, 1.54)</w:t>
+              <w:t>1.41 (1.27, 1.54)</w:t>
             </w:r>
           </w:p>
         </w:tc>
         <w:tc>
           <w:tcPr>
-            <w:tcBorders/>
+            <w:tcW w:w="1737" w:type="dxa"/>
             <w:shd w:val="clear" w:color="auto" w:fill="FFFFFF"/>
             <w:tcMar>
               <w:top w:w="0" w:type="dxa"/>
+              <w:left w:w="0" w:type="dxa"/>
               <w:bottom w:w="0" w:type="dxa"/>
-              <w:left w:w="0" w:type="dxa"/>
               <w:right w:w="0" w:type="dxa"/>
             </w:tcMar>
             <w:vAlign w:val="center"/>
           </w:tcPr>
           <w:p>
             <w:pPr>
-              <w:jc w:val="left"/>
-              <w:spacing w:after="100" w:before="100" w:line="240"/>
-              <w:ind w:firstLine="0" w:left="100" w:right="100"/>
+              <w:spacing w:before="100" w:after="100"/>
+              <w:ind w:left="100" w:right="100"/>
             </w:pPr>
-            <w:r xmlns:w="http://schemas.openxmlformats.org/wordprocessingml/2006/main" xmlns:wp="http://schemas.openxmlformats.org/drawingml/2006/wordprocessingDrawing" xmlns:r="http://schemas.openxmlformats.org/officeDocument/2006/relationships" xmlns:w14="http://schemas.microsoft.com/office/word/2010/wordml">
+            <w:r>
               <w:rPr>
-                <w:rFonts w:ascii="Helvetica" w:hAnsi="Helvetica" w:eastAsia="Helvetica" w:cs="Helvetica"/>
+                <w:rFonts w:ascii="Helvetica" w:eastAsia="Helvetica" w:hAnsi="Helvetica" w:cs="Helvetica"/>
+                <w:color w:val="000000"/>
                 <w:sz w:val="22"/>
                 <w:szCs w:val="22"/>
-                <w:color w:val="000000"/>
               </w:rPr>
-              <w:t xml:space="preserve">1.43 (1.29, 1.58)</w:t>
+              <w:t>1.43 (1.29, 1.58)</w:t>
             </w:r>
           </w:p>
         </w:tc>
         <w:tc>
           <w:tcPr>
-            <w:tcBorders/>
+            <w:tcW w:w="2070" w:type="dxa"/>
             <w:shd w:val="clear" w:color="auto" w:fill="FFFFFF"/>
             <w:tcMar>
               <w:top w:w="0" w:type="dxa"/>
+              <w:left w:w="0" w:type="dxa"/>
               <w:bottom w:w="0" w:type="dxa"/>
-              <w:left w:w="0" w:type="dxa"/>
               <w:right w:w="0" w:type="dxa"/>
             </w:tcMar>
             <w:vAlign w:val="center"/>
           </w:tcPr>
           <w:p>
             <w:pPr>
-              <w:jc w:val="left"/>
-              <w:spacing w:after="100" w:before="100" w:line="240"/>
-              <w:ind w:firstLine="0" w:left="100" w:right="100"/>
+              <w:spacing w:before="100" w:after="100"/>
+              <w:ind w:left="100" w:right="100"/>
             </w:pPr>
-            <w:r xmlns:w="http://schemas.openxmlformats.org/wordprocessingml/2006/main" xmlns:wp="http://schemas.openxmlformats.org/drawingml/2006/wordprocessingDrawing" xmlns:r="http://schemas.openxmlformats.org/officeDocument/2006/relationships" xmlns:w14="http://schemas.microsoft.com/office/word/2010/wordml">
+            <w:r>
               <w:rPr>
-                <w:rFonts w:ascii="Helvetica" w:hAnsi="Helvetica" w:eastAsia="Helvetica" w:cs="Helvetica"/>
+                <w:rFonts w:ascii="Helvetica" w:eastAsia="Helvetica" w:hAnsi="Helvetica" w:cs="Helvetica"/>
+                <w:color w:val="000000"/>
                 <w:sz w:val="22"/>
                 <w:szCs w:val="22"/>
-                <w:color w:val="000000"/>
               </w:rPr>
-              <w:t xml:space="preserve">0.03 (-0.22, 0.24)</w:t>
+              <w:t>0.03 (-0.22, 0.24)</w:t>
             </w:r>
           </w:p>
         </w:tc>
@@ -405,121 +397,117 @@
       <w:tr>
         <w:trPr>
           <w:cantSplit/>
-          <w:trHeight w:val="360" w:hRule="auto"/>
+          <w:jc w:val="center"/>
         </w:trPr>
         <w:tc>
           <w:tcPr>
-            <w:tcBorders/>
+            <w:tcW w:w="1620" w:type="dxa"/>
             <w:shd w:val="clear" w:color="auto" w:fill="FFFFFF"/>
             <w:tcMar>
               <w:top w:w="0" w:type="dxa"/>
+              <w:left w:w="0" w:type="dxa"/>
               <w:bottom w:w="0" w:type="dxa"/>
-              <w:left w:w="0" w:type="dxa"/>
               <w:right w:w="0" w:type="dxa"/>
             </w:tcMar>
             <w:vAlign w:val="center"/>
           </w:tcPr>
           <w:p>
             <w:pPr>
-              <w:jc w:val="left"/>
-              <w:spacing w:after="100" w:before="100" w:line="240"/>
-              <w:ind w:firstLine="0" w:left="100" w:right="100"/>
+              <w:spacing w:before="100" w:after="100"/>
+              <w:ind w:left="100" w:right="100"/>
             </w:pPr>
-            <w:r xmlns:w="http://schemas.openxmlformats.org/wordprocessingml/2006/main" xmlns:wp="http://schemas.openxmlformats.org/drawingml/2006/wordprocessingDrawing" xmlns:r="http://schemas.openxmlformats.org/officeDocument/2006/relationships" xmlns:w14="http://schemas.microsoft.com/office/word/2010/wordml">
+            <w:r>
               <w:rPr>
-                <w:rFonts w:ascii="Helvetica" w:hAnsi="Helvetica" w:eastAsia="Helvetica" w:cs="Helvetica"/>
+                <w:rFonts w:ascii="Helvetica" w:eastAsia="Helvetica" w:hAnsi="Helvetica" w:cs="Helvetica"/>
+                <w:color w:val="000000"/>
                 <w:sz w:val="22"/>
                 <w:szCs w:val="22"/>
-                <w:color w:val="000000"/>
               </w:rPr>
-              <w:t xml:space="preserve">TS_t3</w:t>
+              <w:t>TS_t3</w:t>
             </w:r>
           </w:p>
         </w:tc>
         <w:tc>
           <w:tcPr>
-            <w:tcBorders/>
+            <w:tcW w:w="1530" w:type="dxa"/>
             <w:shd w:val="clear" w:color="auto" w:fill="FFFFFF"/>
             <w:tcMar>
               <w:top w:w="0" w:type="dxa"/>
+              <w:left w:w="0" w:type="dxa"/>
               <w:bottom w:w="0" w:type="dxa"/>
-              <w:left w:w="0" w:type="dxa"/>
               <w:right w:w="0" w:type="dxa"/>
             </w:tcMar>
             <w:vAlign w:val="center"/>
           </w:tcPr>
           <w:p>
             <w:pPr>
-              <w:jc w:val="left"/>
-              <w:spacing w:after="100" w:before="100" w:line="240"/>
-              <w:ind w:firstLine="0" w:left="100" w:right="100"/>
+              <w:spacing w:before="100" w:after="100"/>
+              <w:ind w:left="100" w:right="100"/>
             </w:pPr>
-            <w:r xmlns:w="http://schemas.openxmlformats.org/wordprocessingml/2006/main" xmlns:wp="http://schemas.openxmlformats.org/drawingml/2006/wordprocessingDrawing" xmlns:r="http://schemas.openxmlformats.org/officeDocument/2006/relationships" xmlns:w14="http://schemas.microsoft.com/office/word/2010/wordml">
+            <w:r>
               <w:rPr>
-                <w:rFonts w:ascii="Helvetica" w:hAnsi="Helvetica" w:eastAsia="Helvetica" w:cs="Helvetica"/>
+                <w:rFonts w:ascii="Helvetica" w:eastAsia="Helvetica" w:hAnsi="Helvetica" w:cs="Helvetica"/>
+                <w:color w:val="000000"/>
                 <w:sz w:val="22"/>
                 <w:szCs w:val="22"/>
-                <w:color w:val="000000"/>
               </w:rPr>
-              <w:t xml:space="preserve">Median (25th, 75th percentile)</w:t>
+              <w:t>Median (25th, 75th percentile)</w:t>
             </w:r>
           </w:p>
         </w:tc>
         <w:tc>
           <w:tcPr>
-            <w:tcBorders/>
+            <w:tcW w:w="1737" w:type="dxa"/>
             <w:shd w:val="clear" w:color="auto" w:fill="FFFFFF"/>
             <w:tcMar>
               <w:top w:w="0" w:type="dxa"/>
+              <w:left w:w="0" w:type="dxa"/>
               <w:bottom w:w="0" w:type="dxa"/>
-              <w:left w:w="0" w:type="dxa"/>
               <w:right w:w="0" w:type="dxa"/>
             </w:tcMar>
             <w:vAlign w:val="center"/>
           </w:tcPr>
           <w:p>
             <w:pPr>
-              <w:jc w:val="left"/>
-              <w:spacing w:after="100" w:before="100" w:line="240"/>
-              <w:ind w:firstLine="0" w:left="100" w:right="100"/>
+              <w:spacing w:before="100" w:after="100"/>
+              <w:ind w:left="100" w:right="100"/>
             </w:pPr>
-            <w:r xmlns:w="http://schemas.openxmlformats.org/wordprocessingml/2006/main" xmlns:wp="http://schemas.openxmlformats.org/drawingml/2006/wordprocessingDrawing" xmlns:r="http://schemas.openxmlformats.org/officeDocument/2006/relationships" xmlns:w14="http://schemas.microsoft.com/office/word/2010/wordml">
+            <w:r>
               <w:rPr>
-                <w:rFonts w:ascii="Helvetica" w:hAnsi="Helvetica" w:eastAsia="Helvetica" w:cs="Helvetica"/>
+                <w:rFonts w:ascii="Helvetica" w:eastAsia="Helvetica" w:hAnsi="Helvetica" w:cs="Helvetica"/>
+                <w:color w:val="000000"/>
                 <w:sz w:val="22"/>
                 <w:szCs w:val="22"/>
-                <w:color w:val="000000"/>
               </w:rPr>
-              <w:t xml:space="preserve">Median (25th, 75th percentile)</w:t>
+              <w:t>Median (25th, 75th percentile)</w:t>
             </w:r>
           </w:p>
         </w:tc>
         <w:tc>
           <w:tcPr>
-            <w:tcBorders/>
+            <w:tcW w:w="2070" w:type="dxa"/>
             <w:shd w:val="clear" w:color="auto" w:fill="FFFFFF"/>
             <w:tcMar>
               <w:top w:w="0" w:type="dxa"/>
+              <w:left w:w="0" w:type="dxa"/>
               <w:bottom w:w="0" w:type="dxa"/>
-              <w:left w:w="0" w:type="dxa"/>
               <w:right w:w="0" w:type="dxa"/>
             </w:tcMar>
             <w:vAlign w:val="center"/>
           </w:tcPr>
           <w:p>
             <w:pPr>
-              <w:jc w:val="left"/>
-              <w:spacing w:after="100" w:before="100" w:line="240"/>
-              <w:ind w:firstLine="0" w:left="100" w:right="100"/>
+              <w:spacing w:before="100" w:after="100"/>
+              <w:ind w:left="100" w:right="100"/>
             </w:pPr>
-            <w:r xmlns:w="http://schemas.openxmlformats.org/wordprocessingml/2006/main" xmlns:wp="http://schemas.openxmlformats.org/drawingml/2006/wordprocessingDrawing" xmlns:r="http://schemas.openxmlformats.org/officeDocument/2006/relationships" xmlns:w14="http://schemas.microsoft.com/office/word/2010/wordml">
+            <w:r>
               <w:rPr>
-                <w:rFonts w:ascii="Helvetica" w:hAnsi="Helvetica" w:eastAsia="Helvetica" w:cs="Helvetica"/>
+                <w:rFonts w:ascii="Helvetica" w:eastAsia="Helvetica" w:hAnsi="Helvetica" w:cs="Helvetica"/>
+                <w:color w:val="000000"/>
                 <w:sz w:val="22"/>
                 <w:szCs w:val="22"/>
-                <w:color w:val="000000"/>
               </w:rPr>
-              <w:t xml:space="preserve">Median (25th, 75th percentile)</w:t>
+              <w:t>Median (25th, 75th percentile)</w:t>
             </w:r>
           </w:p>
         </w:tc>
@@ -527,165 +515,148 @@
       <w:tr>
         <w:trPr>
           <w:cantSplit/>
-          <w:trHeight w:val="360" w:hRule="auto"/>
+          <w:jc w:val="center"/>
         </w:trPr>
         <w:tc>
           <w:tcPr>
+            <w:tcW w:w="1620" w:type="dxa"/>
             <w:tcBorders>
               <w:bottom w:val="single" w:sz="16" w:space="0" w:color="666666"/>
             </w:tcBorders>
             <w:shd w:val="clear" w:color="auto" w:fill="FFFFFF"/>
             <w:tcMar>
               <w:top w:w="0" w:type="dxa"/>
+              <w:left w:w="0" w:type="dxa"/>
               <w:bottom w:w="0" w:type="dxa"/>
-              <w:left w:w="0" w:type="dxa"/>
               <w:right w:w="0" w:type="dxa"/>
             </w:tcMar>
             <w:vAlign w:val="center"/>
           </w:tcPr>
           <w:p>
             <w:pPr>
-              <w:jc w:val="left"/>
-              <w:spacing w:after="100" w:before="100" w:line="240"/>
-              <w:ind w:firstLine="0" w:left="100" w:right="100"/>
+              <w:spacing w:before="100" w:after="100"/>
+              <w:ind w:left="100" w:right="100"/>
             </w:pPr>
-            <w:r xmlns:w="http://schemas.openxmlformats.org/wordprocessingml/2006/main" xmlns:wp="http://schemas.openxmlformats.org/drawingml/2006/wordprocessingDrawing" xmlns:r="http://schemas.openxmlformats.org/officeDocument/2006/relationships" xmlns:w14="http://schemas.microsoft.com/office/word/2010/wordml">
+            <w:proofErr w:type="spellStart"/>
+            <w:r>
               <w:rPr>
-                <w:rFonts w:ascii="Helvetica" w:hAnsi="Helvetica" w:eastAsia="Helvetica" w:cs="Helvetica"/>
+                <w:rFonts w:ascii="Helvetica" w:eastAsia="Helvetica" w:hAnsi="Helvetica" w:cs="Helvetica"/>
+                <w:color w:val="000000"/>
                 <w:sz w:val="22"/>
                 <w:szCs w:val="22"/>
-                <w:color w:val="000000"/>
               </w:rPr>
-              <w:t xml:space="preserve">delta_TS</w:t>
+              <w:t>delta_TS</w:t>
             </w:r>
+            <w:proofErr w:type="spellEnd"/>
           </w:p>
         </w:tc>
         <w:tc>
           <w:tcPr>
+            <w:tcW w:w="1530" w:type="dxa"/>
             <w:tcBorders>
               <w:bottom w:val="single" w:sz="16" w:space="0" w:color="666666"/>
             </w:tcBorders>
             <w:shd w:val="clear" w:color="auto" w:fill="FFFFFF"/>
             <w:tcMar>
               <w:top w:w="0" w:type="dxa"/>
+              <w:left w:w="0" w:type="dxa"/>
               <w:bottom w:w="0" w:type="dxa"/>
-              <w:left w:w="0" w:type="dxa"/>
               <w:right w:w="0" w:type="dxa"/>
             </w:tcMar>
             <w:vAlign w:val="center"/>
           </w:tcPr>
           <w:p>
             <w:pPr>
-              <w:jc w:val="left"/>
-              <w:spacing w:after="100" w:before="100" w:line="240"/>
-              <w:ind w:firstLine="0" w:left="100" w:right="100"/>
+              <w:spacing w:before="100" w:after="100"/>
+              <w:ind w:left="100" w:right="100"/>
             </w:pPr>
-            <w:r xmlns:w="http://schemas.openxmlformats.org/wordprocessingml/2006/main" xmlns:wp="http://schemas.openxmlformats.org/drawingml/2006/wordprocessingDrawing" xmlns:r="http://schemas.openxmlformats.org/officeDocument/2006/relationships" xmlns:w14="http://schemas.microsoft.com/office/word/2010/wordml">
+            <w:r>
               <w:rPr>
-                <w:rFonts w:ascii="Helvetica" w:hAnsi="Helvetica" w:eastAsia="Helvetica" w:cs="Helvetica"/>
+                <w:rFonts w:ascii="Helvetica" w:eastAsia="Helvetica" w:hAnsi="Helvetica" w:cs="Helvetica"/>
+                <w:color w:val="000000"/>
                 <w:sz w:val="22"/>
                 <w:szCs w:val="22"/>
-                <w:color w:val="000000"/>
               </w:rPr>
-              <w:t xml:space="preserve">1.41 (1.27, 1.54)</w:t>
+              <w:t>1.41 (1.27, 1.54)</w:t>
             </w:r>
           </w:p>
         </w:tc>
         <w:tc>
           <w:tcPr>
+            <w:tcW w:w="1737" w:type="dxa"/>
             <w:tcBorders>
               <w:bottom w:val="single" w:sz="16" w:space="0" w:color="666666"/>
             </w:tcBorders>
             <w:shd w:val="clear" w:color="auto" w:fill="FFFFFF"/>
             <w:tcMar>
               <w:top w:w="0" w:type="dxa"/>
+              <w:left w:w="0" w:type="dxa"/>
               <w:bottom w:w="0" w:type="dxa"/>
-              <w:left w:w="0" w:type="dxa"/>
               <w:right w:w="0" w:type="dxa"/>
             </w:tcMar>
             <w:vAlign w:val="center"/>
           </w:tcPr>
           <w:p>
             <w:pPr>
-              <w:jc w:val="left"/>
-              <w:spacing w:after="100" w:before="100" w:line="240"/>
-              <w:ind w:firstLine="0" w:left="100" w:right="100"/>
+              <w:spacing w:before="100" w:after="100"/>
+              <w:ind w:left="100" w:right="100"/>
             </w:pPr>
-            <w:r xmlns:w="http://schemas.openxmlformats.org/wordprocessingml/2006/main" xmlns:wp="http://schemas.openxmlformats.org/drawingml/2006/wordprocessingDrawing" xmlns:r="http://schemas.openxmlformats.org/officeDocument/2006/relationships" xmlns:w14="http://schemas.microsoft.com/office/word/2010/wordml">
+            <w:r>
               <w:rPr>
-                <w:rFonts w:ascii="Helvetica" w:hAnsi="Helvetica" w:eastAsia="Helvetica" w:cs="Helvetica"/>
+                <w:rFonts w:ascii="Helvetica" w:eastAsia="Helvetica" w:hAnsi="Helvetica" w:cs="Helvetica"/>
+                <w:color w:val="000000"/>
                 <w:sz w:val="22"/>
                 <w:szCs w:val="22"/>
-                <w:color w:val="000000"/>
               </w:rPr>
-              <w:t xml:space="preserve">1.43 (1.29, 1.58)</w:t>
+              <w:t>1.43 (1.29, 1.58)</w:t>
             </w:r>
           </w:p>
         </w:tc>
         <w:tc>
           <w:tcPr>
+            <w:tcW w:w="2070" w:type="dxa"/>
             <w:tcBorders>
               <w:bottom w:val="single" w:sz="16" w:space="0" w:color="666666"/>
             </w:tcBorders>
             <w:shd w:val="clear" w:color="auto" w:fill="FFFFFF"/>
             <w:tcMar>
               <w:top w:w="0" w:type="dxa"/>
+              <w:left w:w="0" w:type="dxa"/>
               <w:bottom w:w="0" w:type="dxa"/>
-              <w:left w:w="0" w:type="dxa"/>
               <w:right w:w="0" w:type="dxa"/>
             </w:tcMar>
             <w:vAlign w:val="center"/>
           </w:tcPr>
           <w:p>
             <w:pPr>
-              <w:jc w:val="left"/>
-              <w:spacing w:after="100" w:before="100" w:line="240"/>
-              <w:ind w:firstLine="0" w:left="100" w:right="100"/>
+              <w:spacing w:before="100" w:after="100"/>
+              <w:ind w:left="100" w:right="100"/>
             </w:pPr>
-            <w:r xmlns:w="http://schemas.openxmlformats.org/wordprocessingml/2006/main" xmlns:wp="http://schemas.openxmlformats.org/drawingml/2006/wordprocessingDrawing" xmlns:r="http://schemas.openxmlformats.org/officeDocument/2006/relationships" xmlns:w14="http://schemas.microsoft.com/office/word/2010/wordml">
+            <w:r>
               <w:rPr>
-                <w:rFonts w:ascii="Helvetica" w:hAnsi="Helvetica" w:eastAsia="Helvetica" w:cs="Helvetica"/>
+                <w:rFonts w:ascii="Helvetica" w:eastAsia="Helvetica" w:hAnsi="Helvetica" w:cs="Helvetica"/>
+                <w:color w:val="000000"/>
                 <w:sz w:val="22"/>
                 <w:szCs w:val="22"/>
-                <w:color w:val="000000"/>
               </w:rPr>
-              <w:t xml:space="preserve">0.03 (-0.22, 0.24)</w:t>
+              <w:t>0.03 (-0.22, 0.24)</w:t>
             </w:r>
           </w:p>
         </w:tc>
       </w:tr>
     </w:tbl>
-    <w:sectPr xmlns:w="http://schemas.openxmlformats.org/wordprocessingml/2006/main">
-      <w:pgMar w:header="720" w:bottom="432" w:top="432" w:right="432" w:left="432" w:footer="720" w:gutter="0"/>
-      <w:pgSz w:h="15840" w:w="12240" w:orient="portrait"/>
-      "/&gt;
-      <w:cols/>
+    <w:p/>
+    <w:sectPr>
+      <w:pgSz w:w="12240" w:h="15840"/>
+      <w:pgMar w:top="432" w:right="432" w:bottom="432" w:left="432" w:header="720" w:footer="720" w:gutter="0"/>
+      <w:cols w:space="720"/>
     </w:sectPr>
   </w:body>
 </w:document>
 </file>
 
-<file path=word/footnotes.xml><?xml version="1.0" encoding="utf-8"?>
-<w:footnotes xmlns:wpc="http://schemas.microsoft.com/office/word/2010/wordprocessingCanvas" xmlns:mo="http://schemas.microsoft.com/office/mac/office/2008/main" xmlns:mc="http://schemas.openxmlformats.org/markup-compatibility/2006" xmlns:mv="urn:schemas-microsoft-com:mac:vml" xmlns:o="urn:schemas-microsoft-com:office:office" xmlns:r="http://schemas.openxmlformats.org/officeDocument/2006/relationships" xmlns:m="http://schemas.openxmlformats.org/officeDocument/2006/math" xmlns:v="urn:schemas-microsoft-com:vml" xmlns:wp14="http://schemas.microsoft.com/office/word/2010/wordprocessingDrawing" xmlns:wp="http://schemas.openxmlformats.org/drawingml/2006/wordprocessingDrawing" xmlns:w10="urn:schemas-microsoft-com:office:word" xmlns:w="http://schemas.openxmlformats.org/wordprocessingml/2006/main" xmlns:w14="http://schemas.microsoft.com/office/word/2010/wordml" xmlns:wpg="http://schemas.microsoft.com/office/word/2010/wordprocessingGroup" xmlns:wpi="http://schemas.microsoft.com/office/word/2010/wordprocessingInk" xmlns:wne="http://schemas.microsoft.com/office/word/2006/wordml" xmlns:wps="http://schemas.microsoft.com/office/word/2010/wordprocessingShape" mc:Ignorable="w14 wp14">
-  <w:footnote w:type="separator" w:id="-1">
-    <w:p>
-      <w:r>
-        <w:separator/>
-      </w:r>
-    </w:p>
-  </w:footnote>
-  <w:footnote w:type="continuationSeparator" w:id="0">
-    <w:p>
-      <w:r>
-        <w:continuationSeparator/>
-      </w:r>
-    </w:p>
-  </w:footnote>
-</w:footnotes>
-</file>
-
 <file path=word/numbering.xml><?xml version="1.0" encoding="utf-8"?>
-<w:numbering xmlns:wpc="http://schemas.microsoft.com/office/word/2010/wordprocessingCanvas" xmlns:cx="http://schemas.microsoft.com/office/drawing/2014/chartex" xmlns:cx1="http://schemas.microsoft.com/office/drawing/2015/9/8/chartex" xmlns:cx2="http://schemas.microsoft.com/office/drawing/2015/10/21/chartex" xmlns:cx3="http://schemas.microsoft.com/office/drawing/2016/5/9/chartex" xmlns:cx4="http://schemas.microsoft.com/office/drawing/2016/5/10/chartex" xmlns:cx5="http://schemas.microsoft.com/office/drawing/2016/5/11/chartex" xmlns:cx6="http://schemas.microsoft.com/office/drawing/2016/5/12/chartex" xmlns:cx7="http://schemas.microsoft.com/office/drawing/2016/5/13/chartex" xmlns:cx8="http://schemas.microsoft.com/office/drawing/2016/5/14/chartex" xmlns:mc="http://schemas.openxmlformats.org/markup-compatibility/2006" xmlns:aink="http://schemas.microsoft.com/office/drawing/2016/ink" xmlns:am3d="http://schemas.microsoft.com/office/drawing/2017/model3d" xmlns:o="urn:schemas-microsoft-com:office:office" xmlns:r="http://schemas.openxmlformats.org/officeDocument/2006/relationships" xmlns:m="http://schemas.openxmlformats.org/officeDocument/2006/math" xmlns:v="urn:schemas-microsoft-com:vml" xmlns:wp14="http://schemas.microsoft.com/office/word/2010/wordprocessingDrawing" xmlns:wp="http://schemas.openxmlformats.org/drawingml/2006/wordprocessingDrawing" xmlns:w10="urn:schemas-microsoft-com:office:word" xmlns:w="http://schemas.openxmlformats.org/wordprocessingml/2006/main" xmlns:w14="http://schemas.microsoft.com/office/word/2010/wordml" xmlns:w15="http://schemas.microsoft.com/office/word/2012/wordml" xmlns:w16cex="http://schemas.microsoft.com/office/word/2018/wordml/cex" xmlns:w16cid="http://schemas.microsoft.com/office/word/2016/wordml/cid" xmlns:w16="http://schemas.microsoft.com/office/word/2018/wordml" xmlns:w16se="http://schemas.microsoft.com/office/word/2015/wordml/symex" xmlns:wpg="http://schemas.microsoft.com/office/word/2010/wordprocessingGroup" xmlns:wpi="http://schemas.microsoft.com/office/word/2010/wordprocessingInk" xmlns:wne="http://schemas.microsoft.com/office/word/2006/wordml" xmlns:wps="http://schemas.microsoft.com/office/word/2010/wordprocessingShape" mc:Ignorable="w14 w15 w16se w16cid w16 w16cex wp14">
+<w:numbering xmlns:wpc="http://schemas.microsoft.com/office/word/2010/wordprocessingCanvas" xmlns:cx="http://schemas.microsoft.com/office/drawing/2014/chartex" xmlns:cx1="http://schemas.microsoft.com/office/drawing/2015/9/8/chartex" xmlns:cx2="http://schemas.microsoft.com/office/drawing/2015/10/21/chartex" xmlns:cx3="http://schemas.microsoft.com/office/drawing/2016/5/9/chartex" xmlns:cx4="http://schemas.microsoft.com/office/drawing/2016/5/10/chartex" xmlns:cx5="http://schemas.microsoft.com/office/drawing/2016/5/11/chartex" xmlns:cx6="http://schemas.microsoft.com/office/drawing/2016/5/12/chartex" xmlns:cx7="http://schemas.microsoft.com/office/drawing/2016/5/13/chartex" xmlns:cx8="http://schemas.microsoft.com/office/drawing/2016/5/14/chartex" xmlns:mc="http://schemas.openxmlformats.org/markup-compatibility/2006" xmlns:aink="http://schemas.microsoft.com/office/drawing/2016/ink" xmlns:am3d="http://schemas.microsoft.com/office/drawing/2017/model3d" xmlns:o="urn:schemas-microsoft-com:office:office" xmlns:oel="http://schemas.microsoft.com/office/2019/extlst" xmlns:r="http://schemas.openxmlformats.org/officeDocument/2006/relationships" xmlns:m="http://schemas.openxmlformats.org/officeDocument/2006/math" xmlns:v="urn:schemas-microsoft-com:vml" xmlns:wp14="http://schemas.microsoft.com/office/word/2010/wordprocessingDrawing" xmlns:wp="http://schemas.openxmlformats.org/drawingml/2006/wordprocessingDrawing" xmlns:w10="urn:schemas-microsoft-com:office:word" xmlns:w="http://schemas.openxmlformats.org/wordprocessingml/2006/main" xmlns:w14="http://schemas.microsoft.com/office/word/2010/wordml" xmlns:w15="http://schemas.microsoft.com/office/word/2012/wordml" xmlns:w16cex="http://schemas.microsoft.com/office/word/2018/wordml/cex" xmlns:w16cid="http://schemas.microsoft.com/office/word/2016/wordml/cid" xmlns:w16="http://schemas.microsoft.com/office/word/2018/wordml" xmlns:w16sdtdh="http://schemas.microsoft.com/office/word/2020/wordml/sdtdatahash" xmlns:w16se="http://schemas.microsoft.com/office/word/2015/wordml/symex" xmlns:wpg="http://schemas.microsoft.com/office/word/2010/wordprocessingGroup" xmlns:wpi="http://schemas.microsoft.com/office/word/2010/wordprocessingInk" xmlns:wne="http://schemas.microsoft.com/office/word/2006/wordml" xmlns:wps="http://schemas.microsoft.com/office/word/2010/wordprocessingShape" mc:Ignorable="w14 w15 w16se w16cid w16 w16cex w16sdtdh wp14">
   <w:abstractNum w:abstractNumId="0" w15:restartNumberingAfterBreak="0">
     <w:nsid w:val="07E925FD"/>
     <w:multiLevelType w:val="multilevel"/>
@@ -693,7 +664,7 @@
     <w:lvl w:ilvl="0">
       <w:start w:val="1"/>
       <w:numFmt w:val="decimal"/>
-      <w:pStyle w:val="Titre1"/>
+      <w:pStyle w:val="Heading1"/>
       <w:lvlText w:val="%1."/>
       <w:lvlJc w:val="left"/>
       <w:pPr>
@@ -703,7 +674,7 @@
     <w:lvl w:ilvl="1">
       <w:start w:val="1"/>
       <w:numFmt w:val="decimal"/>
-      <w:pStyle w:val="Titre2"/>
+      <w:pStyle w:val="Heading2"/>
       <w:lvlText w:val="%1.%2."/>
       <w:lvlJc w:val="left"/>
       <w:pPr>
@@ -713,7 +684,7 @@
     <w:lvl w:ilvl="2">
       <w:start w:val="1"/>
       <w:numFmt w:val="decimal"/>
-      <w:pStyle w:val="Titre3"/>
+      <w:pStyle w:val="Heading3"/>
       <w:lvlText w:val="%1.%2.%3."/>
       <w:lvlJc w:val="left"/>
       <w:pPr>
@@ -947,20 +918,20 @@
       </w:pPr>
     </w:lvl>
   </w:abstractNum>
-  <w:num w:numId="1">
+  <w:num w:numId="1" w16cid:durableId="1261835663">
     <w:abstractNumId w:val="1"/>
   </w:num>
-  <w:num w:numId="2">
+  <w:num w:numId="2" w16cid:durableId="511454986">
     <w:abstractNumId w:val="2"/>
   </w:num>
-  <w:num w:numId="3">
+  <w:num w:numId="3" w16cid:durableId="643236591">
     <w:abstractNumId w:val="0"/>
   </w:num>
 </w:numbering>
 </file>
 
 <file path=word/styles.xml><?xml version="1.0" encoding="utf-8"?>
-<w:styles xmlns:mc="http://schemas.openxmlformats.org/markup-compatibility/2006" xmlns:r="http://schemas.openxmlformats.org/officeDocument/2006/relationships" xmlns:w="http://schemas.openxmlformats.org/wordprocessingml/2006/main" xmlns:w14="http://schemas.microsoft.com/office/word/2010/wordml" xmlns:w15="http://schemas.microsoft.com/office/word/2012/wordml" xmlns:w16cex="http://schemas.microsoft.com/office/word/2018/wordml/cex" xmlns:w16cid="http://schemas.microsoft.com/office/word/2016/wordml/cid" xmlns:w16="http://schemas.microsoft.com/office/word/2018/wordml" xmlns:w16se="http://schemas.microsoft.com/office/word/2015/wordml/symex" mc:Ignorable="w14 w15 w16se w16cid w16 w16cex">
+<w:styles xmlns:mc="http://schemas.openxmlformats.org/markup-compatibility/2006" xmlns:r="http://schemas.openxmlformats.org/officeDocument/2006/relationships" xmlns:w="http://schemas.openxmlformats.org/wordprocessingml/2006/main" xmlns:w14="http://schemas.microsoft.com/office/word/2010/wordml" xmlns:w15="http://schemas.microsoft.com/office/word/2012/wordml" xmlns:w16cex="http://schemas.microsoft.com/office/word/2018/wordml/cex" xmlns:w16cid="http://schemas.microsoft.com/office/word/2016/wordml/cid" xmlns:w16="http://schemas.microsoft.com/office/word/2018/wordml" xmlns:w16sdtdh="http://schemas.microsoft.com/office/word/2020/wordml/sdtdatahash" xmlns:w16se="http://schemas.microsoft.com/office/word/2015/wordml/symex" mc:Ignorable="w14 w15 w16se w16cid w16 w16cex w16sdtdh">
   <w:docDefaults>
     <w:rPrDefault>
       <w:rPr>
@@ -1345,11 +1316,11 @@
     <w:name w:val="Normal"/>
     <w:qFormat/>
   </w:style>
-  <w:style w:type="paragraph" w:styleId="Titre1">
+  <w:style w:type="paragraph" w:styleId="Heading1">
     <w:name w:val="heading 1"/>
     <w:basedOn w:val="Normal"/>
     <w:next w:val="Normal"/>
-    <w:link w:val="Titre1Car"/>
+    <w:link w:val="Heading1Char"/>
     <w:uiPriority w:val="9"/>
     <w:qFormat/>
     <w:rsid w:val="00362E65"/>
@@ -1373,11 +1344,11 @@
       <w:szCs w:val="32"/>
     </w:rPr>
   </w:style>
-  <w:style w:type="paragraph" w:styleId="Titre2">
+  <w:style w:type="paragraph" w:styleId="Heading2">
     <w:name w:val="heading 2"/>
     <w:basedOn w:val="Normal"/>
     <w:next w:val="Normal"/>
-    <w:link w:val="Titre2Car"/>
+    <w:link w:val="Heading2Char"/>
     <w:uiPriority w:val="9"/>
     <w:semiHidden/>
     <w:unhideWhenUsed/>
@@ -1401,11 +1372,11 @@
       <w:szCs w:val="26"/>
     </w:rPr>
   </w:style>
-  <w:style w:type="paragraph" w:styleId="Titre3">
+  <w:style w:type="paragraph" w:styleId="Heading3">
     <w:name w:val="heading 3"/>
     <w:basedOn w:val="Normal"/>
     <w:next w:val="Normal"/>
-    <w:link w:val="Titre3Car"/>
+    <w:link w:val="Heading3Char"/>
     <w:uiPriority w:val="9"/>
     <w:semiHidden/>
     <w:unhideWhenUsed/>
@@ -1427,13 +1398,13 @@
       <w:bCs/>
     </w:rPr>
   </w:style>
-  <w:style w:type="character" w:default="1" w:styleId="Policepardfaut">
+  <w:style w:type="character" w:default="1" w:styleId="DefaultParagraphFont">
     <w:name w:val="Default Paragraph Font"/>
     <w:uiPriority w:val="1"/>
     <w:semiHidden/>
     <w:unhideWhenUsed/>
   </w:style>
-  <w:style w:type="table" w:default="1" w:styleId="TableauNormal">
+  <w:style w:type="table" w:default="1" w:styleId="TableNormal">
     <w:name w:val="Normal Table"/>
     <w:uiPriority w:val="99"/>
     <w:semiHidden/>
@@ -1448,15 +1419,15 @@
       </w:tblCellMar>
     </w:tblPr>
   </w:style>
-  <w:style w:type="numbering" w:default="1" w:styleId="Aucuneliste">
+  <w:style w:type="numbering" w:default="1" w:styleId="NoList">
     <w:name w:val="No List"/>
     <w:uiPriority w:val="99"/>
     <w:semiHidden/>
     <w:unhideWhenUsed/>
   </w:style>
-  <w:style w:type="character" w:customStyle="1" w:styleId="strong">
-    <w:name w:val="strong"/>
-    <w:basedOn w:val="Policepardfaut"/>
+  <w:style w:type="character" w:customStyle="1" w:styleId="Strong1">
+    <w:name w:val="Strong1"/>
+    <w:basedOn w:val="DefaultParagraphFont"/>
     <w:uiPriority w:val="1"/>
     <w:qFormat/>
     <w:rsid w:val="007B3E96"/>
@@ -1475,7 +1446,7 @@
   </w:style>
   <w:style w:type="table" w:customStyle="1" w:styleId="tabletemplate">
     <w:name w:val="table_template"/>
-    <w:basedOn w:val="TableauNormal"/>
+    <w:basedOn w:val="TableNormal"/>
     <w:uiPriority w:val="59"/>
     <w:rsid w:val="00F12158"/>
     <w:pPr>
@@ -1511,9 +1482,9 @@
       </w:tcPr>
     </w:tblStylePr>
   </w:style>
-  <w:style w:type="table" w:styleId="Listeclaire-Accent2">
+  <w:style w:type="table" w:styleId="LightList-Accent2">
     <w:name w:val="Light List Accent 2"/>
-    <w:basedOn w:val="TableauNormal"/>
+    <w:basedOn w:val="TableNormal"/>
     <w:uiPriority w:val="61"/>
     <w:rsid w:val="00FC557F"/>
     <w:tblPr>
@@ -1593,10 +1564,10 @@
       </w:tcPr>
     </w:tblStylePr>
   </w:style>
-  <w:style w:type="character" w:customStyle="1" w:styleId="Titre1Car">
-    <w:name w:val="Titre 1 Car"/>
-    <w:basedOn w:val="Policepardfaut"/>
-    <w:link w:val="Titre1"/>
+  <w:style w:type="character" w:customStyle="1" w:styleId="Heading1Char">
+    <w:name w:val="Heading 1 Char"/>
+    <w:basedOn w:val="DefaultParagraphFont"/>
+    <w:link w:val="Heading1"/>
     <w:uiPriority w:val="9"/>
     <w:rsid w:val="00362E65"/>
     <w:rPr>
@@ -1607,10 +1578,10 @@
       <w:szCs w:val="32"/>
     </w:rPr>
   </w:style>
-  <w:style w:type="character" w:customStyle="1" w:styleId="Titre2Car">
-    <w:name w:val="Titre 2 Car"/>
-    <w:basedOn w:val="Policepardfaut"/>
-    <w:link w:val="Titre2"/>
+  <w:style w:type="character" w:customStyle="1" w:styleId="Heading2Char">
+    <w:name w:val="Heading 2 Char"/>
+    <w:basedOn w:val="DefaultParagraphFont"/>
+    <w:link w:val="Heading2"/>
     <w:uiPriority w:val="9"/>
     <w:semiHidden/>
     <w:rsid w:val="00362E65"/>
@@ -1622,10 +1593,10 @@
       <w:szCs w:val="26"/>
     </w:rPr>
   </w:style>
-  <w:style w:type="character" w:customStyle="1" w:styleId="Titre3Car">
-    <w:name w:val="Titre 3 Car"/>
-    <w:basedOn w:val="Policepardfaut"/>
-    <w:link w:val="Titre3"/>
+  <w:style w:type="character" w:customStyle="1" w:styleId="Heading3Char">
+    <w:name w:val="Heading 3 Char"/>
+    <w:basedOn w:val="DefaultParagraphFont"/>
+    <w:link w:val="Heading3"/>
     <w:uiPriority w:val="9"/>
     <w:semiHidden/>
     <w:rsid w:val="00362E65"/>
@@ -1654,9 +1625,9 @@
     <w:qFormat/>
     <w:rsid w:val="00AE18EF"/>
   </w:style>
-  <w:style w:type="table" w:styleId="Tableauprofessionnel">
+  <w:style w:type="table" w:styleId="TableProfessional">
     <w:name w:val="Table Professional"/>
-    <w:basedOn w:val="TableauNormal"/>
+    <w:basedOn w:val="TableNormal"/>
     <w:uiPriority w:val="99"/>
     <w:semiHidden/>
     <w:unhideWhenUsed/>
@@ -1686,7 +1657,7 @@
       </w:tcPr>
     </w:tblStylePr>
   </w:style>
-  <w:style w:type="paragraph" w:styleId="TM1">
+  <w:style w:type="paragraph" w:styleId="TOC1">
     <w:name w:val="toc 1"/>
     <w:basedOn w:val="Normal"/>
     <w:next w:val="Normal"/>
@@ -1698,7 +1669,7 @@
       <w:spacing w:after="100"/>
     </w:pPr>
   </w:style>
-  <w:style w:type="paragraph" w:styleId="TM2">
+  <w:style w:type="paragraph" w:styleId="TOC2">
     <w:name w:val="toc 2"/>
     <w:basedOn w:val="Normal"/>
     <w:next w:val="Normal"/>
@@ -1711,10 +1682,10 @@
       <w:ind w:left="240"/>
     </w:pPr>
   </w:style>
-  <w:style w:type="paragraph" w:styleId="Textedebulles">
+  <w:style w:type="paragraph" w:styleId="BalloonText">
     <w:name w:val="Balloon Text"/>
     <w:basedOn w:val="Normal"/>
-    <w:link w:val="TextedebullesCar"/>
+    <w:link w:val="BalloonTextChar"/>
     <w:uiPriority w:val="99"/>
     <w:semiHidden/>
     <w:unhideWhenUsed/>
@@ -1725,10 +1696,10 @@
       <w:szCs w:val="18"/>
     </w:rPr>
   </w:style>
-  <w:style w:type="character" w:customStyle="1" w:styleId="TextedebullesCar">
-    <w:name w:val="Texte de bulles Car"/>
-    <w:basedOn w:val="Policepardfaut"/>
-    <w:link w:val="Textedebulles"/>
+  <w:style w:type="character" w:customStyle="1" w:styleId="BalloonTextChar">
+    <w:name w:val="Balloon Text Char"/>
+    <w:basedOn w:val="DefaultParagraphFont"/>
+    <w:link w:val="BalloonText"/>
     <w:uiPriority w:val="99"/>
     <w:semiHidden/>
     <w:rsid w:val="00FB63E7"/>
@@ -1740,7 +1711,7 @@
   </w:style>
   <w:style w:type="character" w:customStyle="1" w:styleId="referenceid">
     <w:name w:val="reference_id"/>
-    <w:basedOn w:val="Policepardfaut"/>
+    <w:basedOn w:val="DefaultParagraphFont"/>
     <w:uiPriority w:val="1"/>
     <w:rsid w:val="00457CF1"/>
     <w:rPr>

</xml_diff>

<commit_message>
added high crp & agp to mom table, fixed child table formatting, added units
</commit_message>
<xml_diff>
--- a/preg-telo child biomarkers table 012723.docx
+++ b/preg-telo child biomarkers table 012723.docx
@@ -1,61 +1,72 @@
 
 <file path=word/document.xml><?xml version="1.0" encoding="utf-8"?>
-<w:document xmlns:wpc="http://schemas.microsoft.com/office/word/2010/wordprocessingCanvas" xmlns:cx="http://schemas.microsoft.com/office/drawing/2014/chartex" xmlns:cx1="http://schemas.microsoft.com/office/drawing/2015/9/8/chartex" xmlns:cx2="http://schemas.microsoft.com/office/drawing/2015/10/21/chartex" xmlns:cx3="http://schemas.microsoft.com/office/drawing/2016/5/9/chartex" xmlns:cx4="http://schemas.microsoft.com/office/drawing/2016/5/10/chartex" xmlns:cx5="http://schemas.microsoft.com/office/drawing/2016/5/11/chartex" xmlns:cx6="http://schemas.microsoft.com/office/drawing/2016/5/12/chartex" xmlns:cx7="http://schemas.microsoft.com/office/drawing/2016/5/13/chartex" xmlns:cx8="http://schemas.microsoft.com/office/drawing/2016/5/14/chartex" xmlns:mc="http://schemas.openxmlformats.org/markup-compatibility/2006" xmlns:aink="http://schemas.microsoft.com/office/drawing/2016/ink" xmlns:am3d="http://schemas.microsoft.com/office/drawing/2017/model3d" xmlns:o="urn:schemas-microsoft-com:office:office" xmlns:oel="http://schemas.microsoft.com/office/2019/extlst" xmlns:r="http://schemas.openxmlformats.org/officeDocument/2006/relationships" xmlns:m="http://schemas.openxmlformats.org/officeDocument/2006/math" xmlns:v="urn:schemas-microsoft-com:vml" xmlns:wp14="http://schemas.microsoft.com/office/word/2010/wordprocessingDrawing" xmlns:wp="http://schemas.openxmlformats.org/drawingml/2006/wordprocessingDrawing" xmlns:w10="urn:schemas-microsoft-com:office:word" xmlns:w="http://schemas.openxmlformats.org/wordprocessingml/2006/main" xmlns:w14="http://schemas.microsoft.com/office/word/2010/wordml" xmlns:w15="http://schemas.microsoft.com/office/word/2012/wordml" xmlns:w16cex="http://schemas.microsoft.com/office/word/2018/wordml/cex" xmlns:w16cid="http://schemas.microsoft.com/office/word/2016/wordml/cid" xmlns:w16="http://schemas.microsoft.com/office/word/2018/wordml" xmlns:w16sdtdh="http://schemas.microsoft.com/office/word/2020/wordml/sdtdatahash" xmlns:w16se="http://schemas.microsoft.com/office/word/2015/wordml/symex" xmlns:wpg="http://schemas.microsoft.com/office/word/2010/wordprocessingGroup" xmlns:wpi="http://schemas.microsoft.com/office/word/2010/wordprocessingInk" xmlns:wne="http://schemas.microsoft.com/office/word/2006/wordml" xmlns:wps="http://schemas.microsoft.com/office/word/2010/wordprocessingShape" mc:Ignorable="w14 w15 w16se w16cid w16 w16cex w16sdtdh wp14">
+<w:document xmlns:wpc="http://schemas.microsoft.com/office/word/2010/wordprocessingCanvas" xmlns:cx="http://schemas.microsoft.com/office/drawing/2014/chartex" xmlns:cx1="http://schemas.microsoft.com/office/drawing/2015/9/8/chartex" xmlns:cx2="http://schemas.microsoft.com/office/drawing/2015/10/21/chartex" xmlns:cx3="http://schemas.microsoft.com/office/drawing/2016/5/9/chartex" xmlns:cx4="http://schemas.microsoft.com/office/drawing/2016/5/10/chartex" xmlns:cx5="http://schemas.microsoft.com/office/drawing/2016/5/11/chartex" xmlns:cx6="http://schemas.microsoft.com/office/drawing/2016/5/12/chartex" xmlns:cx7="http://schemas.microsoft.com/office/drawing/2016/5/13/chartex" xmlns:cx8="http://schemas.microsoft.com/office/drawing/2016/5/14/chartex" xmlns:mc="http://schemas.openxmlformats.org/markup-compatibility/2006" xmlns:aink="http://schemas.microsoft.com/office/drawing/2016/ink" xmlns:am3d="http://schemas.microsoft.com/office/drawing/2017/model3d" xmlns:o="urn:schemas-microsoft-com:office:office" xmlns:r="http://schemas.openxmlformats.org/officeDocument/2006/relationships" xmlns:m="http://schemas.openxmlformats.org/officeDocument/2006/math" xmlns:v="urn:schemas-microsoft-com:vml" xmlns:wp14="http://schemas.microsoft.com/office/word/2010/wordprocessingDrawing" xmlns:wp="http://schemas.openxmlformats.org/drawingml/2006/wordprocessingDrawing" xmlns:w10="urn:schemas-microsoft-com:office:word" xmlns:w="http://schemas.openxmlformats.org/wordprocessingml/2006/main" xmlns:w14="http://schemas.microsoft.com/office/word/2010/wordml" xmlns:w15="http://schemas.microsoft.com/office/word/2012/wordml" xmlns:w16cex="http://schemas.microsoft.com/office/word/2018/wordml/cex" xmlns:w16cid="http://schemas.microsoft.com/office/word/2016/wordml/cid" xmlns:w16="http://schemas.microsoft.com/office/word/2018/wordml" xmlns:w16se="http://schemas.microsoft.com/office/word/2015/wordml/symex" xmlns:wpg="http://schemas.microsoft.com/office/word/2010/wordprocessingGroup" xmlns:wpi="http://schemas.microsoft.com/office/word/2010/wordprocessingInk" xmlns:wne="http://schemas.microsoft.com/office/word/2006/wordml" xmlns:wps="http://schemas.microsoft.com/office/word/2010/wordprocessingShape" mc:Ignorable="w14 w15 w16se w16cid w16 w16cex wp14">
   <w:body>
     <w:p>
       <w:pPr>
-        <w:pStyle w:val="Heading2"/>
+        <w:pStyle w:val="Titre2"/>
       </w:pPr>
       <w:r>
-        <w:t>Child Biomarkers</w:t>
+        <w:t xml:space="preserve">Child Biomarkers</w:t>
       </w:r>
     </w:p>
-    <w:tbl>
+    <w:tbl xmlns:a="http://schemas.openxmlformats.org/drawingml/2006/main" xmlns:pic="http://schemas.openxmlformats.org/drawingml/2006/picture">
       <w:tblPr>
-        <w:tblW w:w="0" w:type="auto"/>
+        <w:tblLayout w:type="fixed"/>
         <w:jc w:val="center"/>
-        <w:tblLayout w:type="fixed"/>
-        <w:tblLook w:val="0420" w:firstRow="1" w:lastRow="0" w:firstColumn="0" w:lastColumn="0" w:noHBand="0" w:noVBand="1"/>
+        <w:tblLook w:firstRow="1" w:lastRow="0" w:firstColumn="0" w:lastColumn="0" w:noHBand="0" w:noVBand="1"/>
       </w:tblPr>
       <w:tblGrid>
-        <w:gridCol w:w="1620"/>
-        <w:gridCol w:w="1530"/>
-        <w:gridCol w:w="1737"/>
-        <w:gridCol w:w="2070"/>
+        <w:gridCol w:w="1080"/>
+        <w:gridCol w:w="1080"/>
+        <w:gridCol w:w="1080"/>
+        <w:gridCol w:w="1080"/>
       </w:tblGrid>
       <w:tr>
         <w:trPr>
-          <w:cantSplit/>
+          <w:trHeight w:val="360" w:hRule="auto"/>
           <w:tblHeader/>
-          <w:jc w:val="center"/>
         </w:trPr>
+        header1
         <w:tc>
           <w:tcPr>
-            <w:tcW w:w="1620" w:type="dxa"/>
             <w:tcBorders>
-              <w:top w:val="single" w:sz="16" w:space="0" w:color="666666"/>
-              <w:bottom w:val="single" w:sz="16" w:space="0" w:color="666666"/>
+              <w:bottom w:val="single" w:sz="12" w:space="0" w:color="666666"/>
+              <w:top w:val="single" w:sz="12" w:space="0" w:color="666666"/>
+              <w:left w:val="none" w:sz="0" w:space="0" w:color="000000"/>
+              <w:right w:val="none" w:sz="0" w:space="0" w:color="000000"/>
             </w:tcBorders>
             <w:shd w:val="clear" w:color="auto" w:fill="FFFFFF"/>
             <w:tcMar>
               <w:top w:w="0" w:type="dxa"/>
+              <w:bottom w:w="0" w:type="dxa"/>
               <w:left w:w="0" w:type="dxa"/>
-              <w:bottom w:w="0" w:type="dxa"/>
               <w:right w:w="0" w:type="dxa"/>
             </w:tcMar>
             <w:vAlign w:val="center"/>
           </w:tcPr>
           <w:p>
             <w:pPr>
-              <w:spacing w:before="100" w:after="100"/>
-              <w:ind w:left="100" w:right="100"/>
+              <w:pStyle w:val="Normal"/>
+              <w:jc w:val="left"/>
+              <w:pBdr>
+                <w:bottom w:val="none" w:sz="0" w:space="0" w:color="000000"/>
+                <w:top w:val="none" w:sz="0" w:space="0" w:color="000000"/>
+                <w:left w:val="none" w:sz="0" w:space="0" w:color="000000"/>
+                <w:right w:val="none" w:sz="0" w:space="0" w:color="000000"/>
+              </w:pBdr>
+              <w:spacing w:after="100" w:before="100" w:line="240"/>
+              <w:ind w:left="100" w:right="100" w:firstLine="0" w:firstLineChars="0"/>
             </w:pPr>
             <w:r>
               <w:rPr>
-                <w:rFonts w:ascii="Helvetica" w:eastAsia="Helvetica" w:hAnsi="Helvetica" w:cs="Helvetica"/>
-                <w:color w:val="000000"/>
+                <w:rFonts w:ascii="Helvetica" w:hAnsi="Helvetica" w:eastAsia="Helvetica" w:cs="Helvetica"/>
+                <w:i w:val="false"/>
+                <w:b w:val="false"/>
+                <w:u w:val="none"/>
                 <w:sz w:val="22"/>
                 <w:szCs w:val="22"/>
+                <w:color w:val="000000"/>
               </w:rPr>
               <w:t xml:space="preserve"> </w:t>
             </w:r>
@@ -63,600 +74,897 @@
         </w:tc>
         <w:tc>
           <w:tcPr>
-            <w:tcW w:w="1530" w:type="dxa"/>
             <w:tcBorders>
-              <w:top w:val="single" w:sz="16" w:space="0" w:color="666666"/>
-              <w:bottom w:val="single" w:sz="16" w:space="0" w:color="666666"/>
+              <w:bottom w:val="single" w:sz="12" w:space="0" w:color="666666"/>
+              <w:top w:val="single" w:sz="12" w:space="0" w:color="666666"/>
+              <w:left w:val="none" w:sz="0" w:space="0" w:color="000000"/>
+              <w:right w:val="none" w:sz="0" w:space="0" w:color="000000"/>
             </w:tcBorders>
             <w:shd w:val="clear" w:color="auto" w:fill="FFFFFF"/>
             <w:tcMar>
               <w:top w:w="0" w:type="dxa"/>
+              <w:bottom w:w="0" w:type="dxa"/>
               <w:left w:w="0" w:type="dxa"/>
-              <w:bottom w:w="0" w:type="dxa"/>
               <w:right w:w="0" w:type="dxa"/>
             </w:tcMar>
             <w:vAlign w:val="center"/>
           </w:tcPr>
           <w:p>
             <w:pPr>
-              <w:spacing w:before="100" w:after="100"/>
-              <w:ind w:left="100" w:right="100"/>
+              <w:pStyle w:val="Normal"/>
+              <w:jc w:val="left"/>
+              <w:pBdr>
+                <w:bottom w:val="none" w:sz="0" w:space="0" w:color="000000"/>
+                <w:top w:val="none" w:sz="0" w:space="0" w:color="000000"/>
+                <w:left w:val="none" w:sz="0" w:space="0" w:color="000000"/>
+                <w:right w:val="none" w:sz="0" w:space="0" w:color="000000"/>
+              </w:pBdr>
+              <w:spacing w:after="100" w:before="100" w:line="240"/>
+              <w:ind w:left="100" w:right="100" w:firstLine="0" w:firstLineChars="0"/>
             </w:pPr>
             <w:r>
               <w:rPr>
-                <w:rFonts w:ascii="Helvetica" w:eastAsia="Helvetica" w:hAnsi="Helvetica" w:cs="Helvetica"/>
-                <w:color w:val="000000"/>
+                <w:rFonts w:ascii="Helvetica" w:hAnsi="Helvetica" w:eastAsia="Helvetica" w:cs="Helvetica"/>
+                <w:i w:val="false"/>
+                <w:b w:val="false"/>
+                <w:u w:val="none"/>
                 <w:sz w:val="22"/>
                 <w:szCs w:val="22"/>
+                <w:color w:val="000000"/>
               </w:rPr>
-              <w:t>Age 14 Months</w:t>
+              <w:t xml:space="preserve">Age 14 Months</w:t>
             </w:r>
           </w:p>
         </w:tc>
         <w:tc>
           <w:tcPr>
-            <w:tcW w:w="1737" w:type="dxa"/>
             <w:tcBorders>
-              <w:top w:val="single" w:sz="16" w:space="0" w:color="666666"/>
-              <w:bottom w:val="single" w:sz="16" w:space="0" w:color="666666"/>
+              <w:bottom w:val="single" w:sz="12" w:space="0" w:color="666666"/>
+              <w:top w:val="single" w:sz="12" w:space="0" w:color="666666"/>
+              <w:left w:val="none" w:sz="0" w:space="0" w:color="000000"/>
+              <w:right w:val="none" w:sz="0" w:space="0" w:color="000000"/>
             </w:tcBorders>
             <w:shd w:val="clear" w:color="auto" w:fill="FFFFFF"/>
             <w:tcMar>
               <w:top w:w="0" w:type="dxa"/>
+              <w:bottom w:w="0" w:type="dxa"/>
               <w:left w:w="0" w:type="dxa"/>
-              <w:bottom w:w="0" w:type="dxa"/>
               <w:right w:w="0" w:type="dxa"/>
             </w:tcMar>
             <w:vAlign w:val="center"/>
           </w:tcPr>
           <w:p>
             <w:pPr>
-              <w:spacing w:before="100" w:after="100"/>
-              <w:ind w:left="100" w:right="100"/>
+              <w:pStyle w:val="Normal"/>
+              <w:jc w:val="left"/>
+              <w:pBdr>
+                <w:bottom w:val="none" w:sz="0" w:space="0" w:color="000000"/>
+                <w:top w:val="none" w:sz="0" w:space="0" w:color="000000"/>
+                <w:left w:val="none" w:sz="0" w:space="0" w:color="000000"/>
+                <w:right w:val="none" w:sz="0" w:space="0" w:color="000000"/>
+              </w:pBdr>
+              <w:spacing w:after="100" w:before="100" w:line="240"/>
+              <w:ind w:left="100" w:right="100" w:firstLine="0" w:firstLineChars="0"/>
             </w:pPr>
             <w:r>
               <w:rPr>
-                <w:rFonts w:ascii="Helvetica" w:eastAsia="Helvetica" w:hAnsi="Helvetica" w:cs="Helvetica"/>
-                <w:color w:val="000000"/>
+                <w:rFonts w:ascii="Helvetica" w:hAnsi="Helvetica" w:eastAsia="Helvetica" w:cs="Helvetica"/>
+                <w:i w:val="false"/>
+                <w:b w:val="false"/>
+                <w:u w:val="none"/>
                 <w:sz w:val="22"/>
                 <w:szCs w:val="22"/>
+                <w:color w:val="000000"/>
               </w:rPr>
-              <w:t>Age 28 Months</w:t>
+              <w:t xml:space="preserve">Age 28 Months</w:t>
             </w:r>
           </w:p>
         </w:tc>
         <w:tc>
           <w:tcPr>
-            <w:tcW w:w="2070" w:type="dxa"/>
             <w:tcBorders>
-              <w:top w:val="single" w:sz="16" w:space="0" w:color="666666"/>
-              <w:bottom w:val="single" w:sz="16" w:space="0" w:color="666666"/>
+              <w:bottom w:val="single" w:sz="12" w:space="0" w:color="666666"/>
+              <w:top w:val="single" w:sz="12" w:space="0" w:color="666666"/>
+              <w:left w:val="none" w:sz="0" w:space="0" w:color="000000"/>
+              <w:right w:val="none" w:sz="0" w:space="0" w:color="000000"/>
             </w:tcBorders>
             <w:shd w:val="clear" w:color="auto" w:fill="FFFFFF"/>
             <w:tcMar>
               <w:top w:w="0" w:type="dxa"/>
+              <w:bottom w:w="0" w:type="dxa"/>
               <w:left w:w="0" w:type="dxa"/>
-              <w:bottom w:w="0" w:type="dxa"/>
               <w:right w:w="0" w:type="dxa"/>
             </w:tcMar>
             <w:vAlign w:val="center"/>
           </w:tcPr>
           <w:p>
             <w:pPr>
-              <w:spacing w:before="100" w:after="100"/>
-              <w:ind w:left="100" w:right="100"/>
+              <w:pStyle w:val="Normal"/>
+              <w:jc w:val="left"/>
+              <w:pBdr>
+                <w:bottom w:val="none" w:sz="0" w:space="0" w:color="000000"/>
+                <w:top w:val="none" w:sz="0" w:space="0" w:color="000000"/>
+                <w:left w:val="none" w:sz="0" w:space="0" w:color="000000"/>
+                <w:right w:val="none" w:sz="0" w:space="0" w:color="000000"/>
+              </w:pBdr>
+              <w:spacing w:after="100" w:before="100" w:line="240"/>
+              <w:ind w:left="100" w:right="100" w:firstLine="0" w:firstLineChars="0"/>
             </w:pPr>
             <w:r>
               <w:rPr>
-                <w:rFonts w:ascii="Helvetica" w:eastAsia="Helvetica" w:hAnsi="Helvetica" w:cs="Helvetica"/>
-                <w:color w:val="000000"/>
+                <w:rFonts w:ascii="Helvetica" w:hAnsi="Helvetica" w:eastAsia="Helvetica" w:cs="Helvetica"/>
+                <w:i w:val="false"/>
+                <w:b w:val="false"/>
+                <w:u w:val="none"/>
                 <w:sz w:val="22"/>
                 <w:szCs w:val="22"/>
+                <w:color w:val="000000"/>
               </w:rPr>
-              <w:t>Change in Year 1 and Year 2</w:t>
+              <w:t xml:space="preserve">Change in Year 1 and Year 2</w:t>
             </w:r>
           </w:p>
         </w:tc>
       </w:tr>
       <w:tr>
         <w:trPr>
-          <w:cantSplit/>
-          <w:jc w:val="center"/>
+          <w:trHeight w:val="360" w:hRule="auto"/>
         </w:trPr>
+        body1
         <w:tc>
           <w:tcPr>
-            <w:tcW w:w="1620" w:type="dxa"/>
+            <w:tcBorders>
+              <w:bottom w:val="none" w:sz="0" w:space="0" w:color="000000"/>
+              <w:top w:val="single" w:sz="12" w:space="0" w:color="666666"/>
+              <w:left w:val="none" w:sz="0" w:space="0" w:color="000000"/>
+              <w:right w:val="none" w:sz="0" w:space="0" w:color="000000"/>
+            </w:tcBorders>
             <w:shd w:val="clear" w:color="auto" w:fill="FFFFFF"/>
             <w:tcMar>
               <w:top w:w="0" w:type="dxa"/>
+              <w:bottom w:w="0" w:type="dxa"/>
               <w:left w:w="0" w:type="dxa"/>
-              <w:bottom w:w="0" w:type="dxa"/>
               <w:right w:w="0" w:type="dxa"/>
             </w:tcMar>
             <w:vAlign w:val="center"/>
           </w:tcPr>
           <w:p>
             <w:pPr>
-              <w:spacing w:before="100" w:after="100"/>
-              <w:ind w:left="100" w:right="100"/>
+              <w:pStyle w:val="Normal"/>
+              <w:jc w:val="left"/>
+              <w:pBdr>
+                <w:bottom w:val="none" w:sz="0" w:space="0" w:color="000000"/>
+                <w:top w:val="none" w:sz="0" w:space="0" w:color="000000"/>
+                <w:left w:val="none" w:sz="0" w:space="0" w:color="000000"/>
+                <w:right w:val="none" w:sz="0" w:space="0" w:color="000000"/>
+              </w:pBdr>
+              <w:spacing w:after="100" w:before="100" w:line="240"/>
+              <w:ind w:left="100" w:right="100" w:firstLine="0" w:firstLineChars="0"/>
             </w:pPr>
             <w:r>
               <w:rPr>
-                <w:rFonts w:ascii="Helvetica" w:eastAsia="Helvetica" w:hAnsi="Helvetica" w:cs="Helvetica"/>
-                <w:color w:val="000000"/>
+                <w:rFonts w:ascii="Helvetica" w:hAnsi="Helvetica" w:eastAsia="Helvetica" w:cs="Helvetica"/>
+                <w:i w:val="false"/>
+                <w:b w:val="false"/>
+                <w:u w:val="none"/>
                 <w:sz w:val="22"/>
                 <w:szCs w:val="22"/>
+                <w:color w:val="000000"/>
               </w:rPr>
-              <w:t>Outcome</w:t>
+              <w:t xml:space="preserve">Outcome</w:t>
             </w:r>
           </w:p>
         </w:tc>
         <w:tc>
           <w:tcPr>
-            <w:tcW w:w="1530" w:type="dxa"/>
+            <w:tcBorders>
+              <w:bottom w:val="none" w:sz="0" w:space="0" w:color="000000"/>
+              <w:top w:val="single" w:sz="12" w:space="0" w:color="666666"/>
+              <w:left w:val="none" w:sz="0" w:space="0" w:color="000000"/>
+              <w:right w:val="none" w:sz="0" w:space="0" w:color="000000"/>
+            </w:tcBorders>
             <w:shd w:val="clear" w:color="auto" w:fill="FFFFFF"/>
             <w:tcMar>
               <w:top w:w="0" w:type="dxa"/>
+              <w:bottom w:w="0" w:type="dxa"/>
               <w:left w:w="0" w:type="dxa"/>
-              <w:bottom w:w="0" w:type="dxa"/>
               <w:right w:w="0" w:type="dxa"/>
             </w:tcMar>
             <w:vAlign w:val="center"/>
           </w:tcPr>
           <w:p>
             <w:pPr>
-              <w:spacing w:before="100" w:after="100"/>
-              <w:ind w:left="100" w:right="100"/>
+              <w:pStyle w:val="Normal"/>
+              <w:jc w:val="left"/>
+              <w:pBdr>
+                <w:bottom w:val="none" w:sz="0" w:space="0" w:color="000000"/>
+                <w:top w:val="none" w:sz="0" w:space="0" w:color="000000"/>
+                <w:left w:val="none" w:sz="0" w:space="0" w:color="000000"/>
+                <w:right w:val="none" w:sz="0" w:space="0" w:color="000000"/>
+              </w:pBdr>
+              <w:spacing w:after="100" w:before="100" w:line="240"/>
+              <w:ind w:left="100" w:right="100" w:firstLine="0" w:firstLineChars="0"/>
             </w:pPr>
             <w:r>
               <w:rPr>
-                <w:rFonts w:ascii="Helvetica" w:eastAsia="Helvetica" w:hAnsi="Helvetica" w:cs="Helvetica"/>
-                <w:color w:val="000000"/>
+                <w:rFonts w:ascii="Helvetica" w:hAnsi="Helvetica" w:eastAsia="Helvetica" w:cs="Helvetica"/>
+                <w:i w:val="false"/>
+                <w:b w:val="false"/>
+                <w:u w:val="none"/>
                 <w:sz w:val="22"/>
                 <w:szCs w:val="22"/>
+                <w:color w:val="000000"/>
               </w:rPr>
-              <w:t>Median (25th, 75th percentile)</w:t>
+              <w:t xml:space="preserve">Median (25th, 75th percentile)</w:t>
             </w:r>
           </w:p>
         </w:tc>
         <w:tc>
           <w:tcPr>
-            <w:tcW w:w="1737" w:type="dxa"/>
+            <w:tcBorders>
+              <w:bottom w:val="none" w:sz="0" w:space="0" w:color="000000"/>
+              <w:top w:val="single" w:sz="12" w:space="0" w:color="666666"/>
+              <w:left w:val="none" w:sz="0" w:space="0" w:color="000000"/>
+              <w:right w:val="none" w:sz="0" w:space="0" w:color="000000"/>
+            </w:tcBorders>
             <w:shd w:val="clear" w:color="auto" w:fill="FFFFFF"/>
             <w:tcMar>
               <w:top w:w="0" w:type="dxa"/>
+              <w:bottom w:w="0" w:type="dxa"/>
               <w:left w:w="0" w:type="dxa"/>
-              <w:bottom w:w="0" w:type="dxa"/>
               <w:right w:w="0" w:type="dxa"/>
             </w:tcMar>
             <w:vAlign w:val="center"/>
           </w:tcPr>
           <w:p>
             <w:pPr>
-              <w:spacing w:before="100" w:after="100"/>
-              <w:ind w:left="100" w:right="100"/>
+              <w:pStyle w:val="Normal"/>
+              <w:jc w:val="left"/>
+              <w:pBdr>
+                <w:bottom w:val="none" w:sz="0" w:space="0" w:color="000000"/>
+                <w:top w:val="none" w:sz="0" w:space="0" w:color="000000"/>
+                <w:left w:val="none" w:sz="0" w:space="0" w:color="000000"/>
+                <w:right w:val="none" w:sz="0" w:space="0" w:color="000000"/>
+              </w:pBdr>
+              <w:spacing w:after="100" w:before="100" w:line="240"/>
+              <w:ind w:left="100" w:right="100" w:firstLine="0" w:firstLineChars="0"/>
             </w:pPr>
             <w:r>
               <w:rPr>
-                <w:rFonts w:ascii="Helvetica" w:eastAsia="Helvetica" w:hAnsi="Helvetica" w:cs="Helvetica"/>
-                <w:color w:val="000000"/>
+                <w:rFonts w:ascii="Helvetica" w:hAnsi="Helvetica" w:eastAsia="Helvetica" w:cs="Helvetica"/>
+                <w:i w:val="false"/>
+                <w:b w:val="false"/>
+                <w:u w:val="none"/>
                 <w:sz w:val="22"/>
                 <w:szCs w:val="22"/>
+                <w:color w:val="000000"/>
               </w:rPr>
-              <w:t>Median (25th, 75th percentile)</w:t>
+              <w:t xml:space="preserve">Median (25th, 75th percentile)</w:t>
             </w:r>
           </w:p>
         </w:tc>
         <w:tc>
           <w:tcPr>
-            <w:tcW w:w="2070" w:type="dxa"/>
+            <w:tcBorders>
+              <w:bottom w:val="none" w:sz="0" w:space="0" w:color="000000"/>
+              <w:top w:val="single" w:sz="12" w:space="0" w:color="666666"/>
+              <w:left w:val="none" w:sz="0" w:space="0" w:color="000000"/>
+              <w:right w:val="none" w:sz="0" w:space="0" w:color="000000"/>
+            </w:tcBorders>
             <w:shd w:val="clear" w:color="auto" w:fill="FFFFFF"/>
             <w:tcMar>
               <w:top w:w="0" w:type="dxa"/>
+              <w:bottom w:w="0" w:type="dxa"/>
               <w:left w:w="0" w:type="dxa"/>
-              <w:bottom w:w="0" w:type="dxa"/>
               <w:right w:w="0" w:type="dxa"/>
             </w:tcMar>
             <w:vAlign w:val="center"/>
           </w:tcPr>
           <w:p>
             <w:pPr>
-              <w:spacing w:before="100" w:after="100"/>
-              <w:ind w:left="100" w:right="100"/>
+              <w:pStyle w:val="Normal"/>
+              <w:jc w:val="left"/>
+              <w:pBdr>
+                <w:bottom w:val="none" w:sz="0" w:space="0" w:color="000000"/>
+                <w:top w:val="none" w:sz="0" w:space="0" w:color="000000"/>
+                <w:left w:val="none" w:sz="0" w:space="0" w:color="000000"/>
+                <w:right w:val="none" w:sz="0" w:space="0" w:color="000000"/>
+              </w:pBdr>
+              <w:spacing w:after="100" w:before="100" w:line="240"/>
+              <w:ind w:left="100" w:right="100" w:firstLine="0" w:firstLineChars="0"/>
             </w:pPr>
             <w:r>
               <w:rPr>
-                <w:rFonts w:ascii="Helvetica" w:eastAsia="Helvetica" w:hAnsi="Helvetica" w:cs="Helvetica"/>
-                <w:color w:val="000000"/>
+                <w:rFonts w:ascii="Helvetica" w:hAnsi="Helvetica" w:eastAsia="Helvetica" w:cs="Helvetica"/>
+                <w:i w:val="false"/>
+                <w:b w:val="false"/>
+                <w:u w:val="none"/>
                 <w:sz w:val="22"/>
                 <w:szCs w:val="22"/>
+                <w:color w:val="000000"/>
               </w:rPr>
-              <w:t>Median (25th, 75th percentile)</w:t>
+              <w:t xml:space="preserve">Median (25th, 75th percentile)</w:t>
             </w:r>
           </w:p>
         </w:tc>
       </w:tr>
       <w:tr>
         <w:trPr>
-          <w:cantSplit/>
-          <w:jc w:val="center"/>
+          <w:trHeight w:val="360" w:hRule="auto"/>
         </w:trPr>
+        body2
         <w:tc>
           <w:tcPr>
-            <w:tcW w:w="1620" w:type="dxa"/>
+            <w:tcBorders>
+              <w:bottom w:val="none" w:sz="0" w:space="0" w:color="000000"/>
+              <w:top w:val="none" w:sz="0" w:space="0" w:color="000000"/>
+              <w:left w:val="none" w:sz="0" w:space="0" w:color="000000"/>
+              <w:right w:val="none" w:sz="0" w:space="0" w:color="000000"/>
+            </w:tcBorders>
             <w:shd w:val="clear" w:color="auto" w:fill="FFFFFF"/>
             <w:tcMar>
               <w:top w:w="0" w:type="dxa"/>
+              <w:bottom w:w="0" w:type="dxa"/>
               <w:left w:w="0" w:type="dxa"/>
-              <w:bottom w:w="0" w:type="dxa"/>
               <w:right w:w="0" w:type="dxa"/>
             </w:tcMar>
             <w:vAlign w:val="center"/>
           </w:tcPr>
           <w:p>
             <w:pPr>
-              <w:spacing w:before="100" w:after="100"/>
-              <w:ind w:left="100" w:right="100"/>
+              <w:pStyle w:val="Normal"/>
+              <w:jc w:val="left"/>
+              <w:pBdr>
+                <w:bottom w:val="none" w:sz="0" w:space="0" w:color="000000"/>
+                <w:top w:val="none" w:sz="0" w:space="0" w:color="000000"/>
+                <w:left w:val="none" w:sz="0" w:space="0" w:color="000000"/>
+                <w:right w:val="none" w:sz="0" w:space="0" w:color="000000"/>
+              </w:pBdr>
+              <w:spacing w:after="100" w:before="100" w:line="240"/>
+              <w:ind w:left="100" w:right="100" w:firstLine="0" w:firstLineChars="0"/>
             </w:pPr>
             <w:r>
               <w:rPr>
-                <w:rFonts w:ascii="Helvetica" w:eastAsia="Helvetica" w:hAnsi="Helvetica" w:cs="Helvetica"/>
-                <w:color w:val="000000"/>
+                <w:rFonts w:ascii="Helvetica" w:hAnsi="Helvetica" w:eastAsia="Helvetica" w:cs="Helvetica"/>
+                <w:i w:val="false"/>
+                <w:b w:val="false"/>
+                <w:u w:val="none"/>
                 <w:sz w:val="22"/>
                 <w:szCs w:val="22"/>
+                <w:color w:val="000000"/>
               </w:rPr>
-              <w:t>TS_t2</w:t>
+              <w:t xml:space="preserve">TS_t2</w:t>
             </w:r>
           </w:p>
         </w:tc>
         <w:tc>
           <w:tcPr>
-            <w:tcW w:w="1530" w:type="dxa"/>
+            <w:tcBorders>
+              <w:bottom w:val="none" w:sz="0" w:space="0" w:color="000000"/>
+              <w:top w:val="none" w:sz="0" w:space="0" w:color="000000"/>
+              <w:left w:val="none" w:sz="0" w:space="0" w:color="000000"/>
+              <w:right w:val="none" w:sz="0" w:space="0" w:color="000000"/>
+            </w:tcBorders>
             <w:shd w:val="clear" w:color="auto" w:fill="FFFFFF"/>
             <w:tcMar>
               <w:top w:w="0" w:type="dxa"/>
+              <w:bottom w:w="0" w:type="dxa"/>
               <w:left w:w="0" w:type="dxa"/>
-              <w:bottom w:w="0" w:type="dxa"/>
               <w:right w:w="0" w:type="dxa"/>
             </w:tcMar>
             <w:vAlign w:val="center"/>
           </w:tcPr>
           <w:p>
             <w:pPr>
-              <w:spacing w:before="100" w:after="100"/>
-              <w:ind w:left="100" w:right="100"/>
+              <w:pStyle w:val="Normal"/>
+              <w:jc w:val="left"/>
+              <w:pBdr>
+                <w:bottom w:val="none" w:sz="0" w:space="0" w:color="000000"/>
+                <w:top w:val="none" w:sz="0" w:space="0" w:color="000000"/>
+                <w:left w:val="none" w:sz="0" w:space="0" w:color="000000"/>
+                <w:right w:val="none" w:sz="0" w:space="0" w:color="000000"/>
+              </w:pBdr>
+              <w:spacing w:after="100" w:before="100" w:line="240"/>
+              <w:ind w:left="100" w:right="100" w:firstLine="0" w:firstLineChars="0"/>
             </w:pPr>
             <w:r>
               <w:rPr>
-                <w:rFonts w:ascii="Helvetica" w:eastAsia="Helvetica" w:hAnsi="Helvetica" w:cs="Helvetica"/>
-                <w:color w:val="000000"/>
+                <w:rFonts w:ascii="Helvetica" w:hAnsi="Helvetica" w:eastAsia="Helvetica" w:cs="Helvetica"/>
+                <w:i w:val="false"/>
+                <w:b w:val="false"/>
+                <w:u w:val="none"/>
                 <w:sz w:val="22"/>
                 <w:szCs w:val="22"/>
+                <w:color w:val="000000"/>
               </w:rPr>
-              <w:t>1.41 (1.27, 1.54)</w:t>
+              <w:t xml:space="preserve">1.41 (1.27, 1.54)</w:t>
             </w:r>
           </w:p>
         </w:tc>
         <w:tc>
           <w:tcPr>
-            <w:tcW w:w="1737" w:type="dxa"/>
+            <w:tcBorders>
+              <w:bottom w:val="none" w:sz="0" w:space="0" w:color="000000"/>
+              <w:top w:val="none" w:sz="0" w:space="0" w:color="000000"/>
+              <w:left w:val="none" w:sz="0" w:space="0" w:color="000000"/>
+              <w:right w:val="none" w:sz="0" w:space="0" w:color="000000"/>
+            </w:tcBorders>
             <w:shd w:val="clear" w:color="auto" w:fill="FFFFFF"/>
             <w:tcMar>
               <w:top w:w="0" w:type="dxa"/>
+              <w:bottom w:w="0" w:type="dxa"/>
               <w:left w:w="0" w:type="dxa"/>
-              <w:bottom w:w="0" w:type="dxa"/>
               <w:right w:w="0" w:type="dxa"/>
             </w:tcMar>
             <w:vAlign w:val="center"/>
           </w:tcPr>
           <w:p>
             <w:pPr>
-              <w:spacing w:before="100" w:after="100"/>
-              <w:ind w:left="100" w:right="100"/>
+              <w:pStyle w:val="Normal"/>
+              <w:jc w:val="left"/>
+              <w:pBdr>
+                <w:bottom w:val="none" w:sz="0" w:space="0" w:color="000000"/>
+                <w:top w:val="none" w:sz="0" w:space="0" w:color="000000"/>
+                <w:left w:val="none" w:sz="0" w:space="0" w:color="000000"/>
+                <w:right w:val="none" w:sz="0" w:space="0" w:color="000000"/>
+              </w:pBdr>
+              <w:spacing w:after="100" w:before="100" w:line="240"/>
+              <w:ind w:left="100" w:right="100" w:firstLine="0" w:firstLineChars="0"/>
             </w:pPr>
             <w:r>
               <w:rPr>
-                <w:rFonts w:ascii="Helvetica" w:eastAsia="Helvetica" w:hAnsi="Helvetica" w:cs="Helvetica"/>
-                <w:color w:val="000000"/>
+                <w:rFonts w:ascii="Helvetica" w:hAnsi="Helvetica" w:eastAsia="Helvetica" w:cs="Helvetica"/>
+                <w:i w:val="false"/>
+                <w:b w:val="false"/>
+                <w:u w:val="none"/>
                 <w:sz w:val="22"/>
                 <w:szCs w:val="22"/>
+                <w:color w:val="000000"/>
               </w:rPr>
-              <w:t>1.43 (1.29, 1.58)</w:t>
+              <w:t xml:space="preserve">1.43 (1.29, 1.58)</w:t>
             </w:r>
           </w:p>
         </w:tc>
         <w:tc>
           <w:tcPr>
-            <w:tcW w:w="2070" w:type="dxa"/>
+            <w:tcBorders>
+              <w:bottom w:val="none" w:sz="0" w:space="0" w:color="000000"/>
+              <w:top w:val="none" w:sz="0" w:space="0" w:color="000000"/>
+              <w:left w:val="none" w:sz="0" w:space="0" w:color="000000"/>
+              <w:right w:val="none" w:sz="0" w:space="0" w:color="000000"/>
+            </w:tcBorders>
             <w:shd w:val="clear" w:color="auto" w:fill="FFFFFF"/>
             <w:tcMar>
               <w:top w:w="0" w:type="dxa"/>
+              <w:bottom w:w="0" w:type="dxa"/>
               <w:left w:w="0" w:type="dxa"/>
-              <w:bottom w:w="0" w:type="dxa"/>
               <w:right w:w="0" w:type="dxa"/>
             </w:tcMar>
             <w:vAlign w:val="center"/>
           </w:tcPr>
           <w:p>
             <w:pPr>
-              <w:spacing w:before="100" w:after="100"/>
-              <w:ind w:left="100" w:right="100"/>
+              <w:pStyle w:val="Normal"/>
+              <w:jc w:val="left"/>
+              <w:pBdr>
+                <w:bottom w:val="none" w:sz="0" w:space="0" w:color="000000"/>
+                <w:top w:val="none" w:sz="0" w:space="0" w:color="000000"/>
+                <w:left w:val="none" w:sz="0" w:space="0" w:color="000000"/>
+                <w:right w:val="none" w:sz="0" w:space="0" w:color="000000"/>
+              </w:pBdr>
+              <w:spacing w:after="100" w:before="100" w:line="240"/>
+              <w:ind w:left="100" w:right="100" w:firstLine="0" w:firstLineChars="0"/>
             </w:pPr>
             <w:r>
               <w:rPr>
-                <w:rFonts w:ascii="Helvetica" w:eastAsia="Helvetica" w:hAnsi="Helvetica" w:cs="Helvetica"/>
-                <w:color w:val="000000"/>
+                <w:rFonts w:ascii="Helvetica" w:hAnsi="Helvetica" w:eastAsia="Helvetica" w:cs="Helvetica"/>
+                <w:i w:val="false"/>
+                <w:b w:val="false"/>
+                <w:u w:val="none"/>
                 <w:sz w:val="22"/>
                 <w:szCs w:val="22"/>
+                <w:color w:val="000000"/>
               </w:rPr>
-              <w:t>0.03 (-0.22, 0.24)</w:t>
+              <w:t xml:space="preserve">0.03 (-0.22, 0.24)</w:t>
             </w:r>
           </w:p>
         </w:tc>
       </w:tr>
       <w:tr>
         <w:trPr>
-          <w:cantSplit/>
-          <w:jc w:val="center"/>
+          <w:trHeight w:val="360" w:hRule="auto"/>
         </w:trPr>
+        body3
         <w:tc>
           <w:tcPr>
-            <w:tcW w:w="1620" w:type="dxa"/>
+            <w:tcBorders>
+              <w:bottom w:val="none" w:sz="0" w:space="0" w:color="000000"/>
+              <w:top w:val="none" w:sz="0" w:space="0" w:color="000000"/>
+              <w:left w:val="none" w:sz="0" w:space="0" w:color="000000"/>
+              <w:right w:val="none" w:sz="0" w:space="0" w:color="000000"/>
+            </w:tcBorders>
             <w:shd w:val="clear" w:color="auto" w:fill="FFFFFF"/>
             <w:tcMar>
               <w:top w:w="0" w:type="dxa"/>
+              <w:bottom w:w="0" w:type="dxa"/>
               <w:left w:w="0" w:type="dxa"/>
-              <w:bottom w:w="0" w:type="dxa"/>
               <w:right w:w="0" w:type="dxa"/>
             </w:tcMar>
             <w:vAlign w:val="center"/>
           </w:tcPr>
           <w:p>
             <w:pPr>
-              <w:spacing w:before="100" w:after="100"/>
-              <w:ind w:left="100" w:right="100"/>
+              <w:pStyle w:val="Normal"/>
+              <w:jc w:val="left"/>
+              <w:pBdr>
+                <w:bottom w:val="none" w:sz="0" w:space="0" w:color="000000"/>
+                <w:top w:val="none" w:sz="0" w:space="0" w:color="000000"/>
+                <w:left w:val="none" w:sz="0" w:space="0" w:color="000000"/>
+                <w:right w:val="none" w:sz="0" w:space="0" w:color="000000"/>
+              </w:pBdr>
+              <w:spacing w:after="100" w:before="100" w:line="240"/>
+              <w:ind w:left="100" w:right="100" w:firstLine="0" w:firstLineChars="0"/>
             </w:pPr>
             <w:r>
               <w:rPr>
-                <w:rFonts w:ascii="Helvetica" w:eastAsia="Helvetica" w:hAnsi="Helvetica" w:cs="Helvetica"/>
-                <w:color w:val="000000"/>
+                <w:rFonts w:ascii="Helvetica" w:hAnsi="Helvetica" w:eastAsia="Helvetica" w:cs="Helvetica"/>
+                <w:i w:val="false"/>
+                <w:b w:val="false"/>
+                <w:u w:val="none"/>
                 <w:sz w:val="22"/>
                 <w:szCs w:val="22"/>
+                <w:color w:val="000000"/>
               </w:rPr>
-              <w:t>TS_t3</w:t>
+              <w:t xml:space="preserve">TS_t3</w:t>
             </w:r>
           </w:p>
         </w:tc>
         <w:tc>
           <w:tcPr>
-            <w:tcW w:w="1530" w:type="dxa"/>
+            <w:tcBorders>
+              <w:bottom w:val="none" w:sz="0" w:space="0" w:color="000000"/>
+              <w:top w:val="none" w:sz="0" w:space="0" w:color="000000"/>
+              <w:left w:val="none" w:sz="0" w:space="0" w:color="000000"/>
+              <w:right w:val="none" w:sz="0" w:space="0" w:color="000000"/>
+            </w:tcBorders>
             <w:shd w:val="clear" w:color="auto" w:fill="FFFFFF"/>
             <w:tcMar>
               <w:top w:w="0" w:type="dxa"/>
+              <w:bottom w:w="0" w:type="dxa"/>
               <w:left w:w="0" w:type="dxa"/>
-              <w:bottom w:w="0" w:type="dxa"/>
               <w:right w:w="0" w:type="dxa"/>
             </w:tcMar>
             <w:vAlign w:val="center"/>
           </w:tcPr>
           <w:p>
             <w:pPr>
-              <w:spacing w:before="100" w:after="100"/>
-              <w:ind w:left="100" w:right="100"/>
+              <w:pStyle w:val="Normal"/>
+              <w:jc w:val="left"/>
+              <w:pBdr>
+                <w:bottom w:val="none" w:sz="0" w:space="0" w:color="000000"/>
+                <w:top w:val="none" w:sz="0" w:space="0" w:color="000000"/>
+                <w:left w:val="none" w:sz="0" w:space="0" w:color="000000"/>
+                <w:right w:val="none" w:sz="0" w:space="0" w:color="000000"/>
+              </w:pBdr>
+              <w:spacing w:after="100" w:before="100" w:line="240"/>
+              <w:ind w:left="100" w:right="100" w:firstLine="0" w:firstLineChars="0"/>
             </w:pPr>
             <w:r>
               <w:rPr>
-                <w:rFonts w:ascii="Helvetica" w:eastAsia="Helvetica" w:hAnsi="Helvetica" w:cs="Helvetica"/>
-                <w:color w:val="000000"/>
+                <w:rFonts w:ascii="Helvetica" w:hAnsi="Helvetica" w:eastAsia="Helvetica" w:cs="Helvetica"/>
+                <w:i w:val="false"/>
+                <w:b w:val="false"/>
+                <w:u w:val="none"/>
                 <w:sz w:val="22"/>
                 <w:szCs w:val="22"/>
+                <w:color w:val="000000"/>
               </w:rPr>
-              <w:t>Median (25th, 75th percentile)</w:t>
+              <w:t xml:space="preserve">Median (25th, 75th percentile)</w:t>
             </w:r>
           </w:p>
         </w:tc>
         <w:tc>
           <w:tcPr>
-            <w:tcW w:w="1737" w:type="dxa"/>
+            <w:tcBorders>
+              <w:bottom w:val="none" w:sz="0" w:space="0" w:color="000000"/>
+              <w:top w:val="none" w:sz="0" w:space="0" w:color="000000"/>
+              <w:left w:val="none" w:sz="0" w:space="0" w:color="000000"/>
+              <w:right w:val="none" w:sz="0" w:space="0" w:color="000000"/>
+            </w:tcBorders>
             <w:shd w:val="clear" w:color="auto" w:fill="FFFFFF"/>
             <w:tcMar>
               <w:top w:w="0" w:type="dxa"/>
+              <w:bottom w:w="0" w:type="dxa"/>
               <w:left w:w="0" w:type="dxa"/>
-              <w:bottom w:w="0" w:type="dxa"/>
               <w:right w:w="0" w:type="dxa"/>
             </w:tcMar>
             <w:vAlign w:val="center"/>
           </w:tcPr>
           <w:p>
             <w:pPr>
-              <w:spacing w:before="100" w:after="100"/>
-              <w:ind w:left="100" w:right="100"/>
+              <w:pStyle w:val="Normal"/>
+              <w:jc w:val="left"/>
+              <w:pBdr>
+                <w:bottom w:val="none" w:sz="0" w:space="0" w:color="000000"/>
+                <w:top w:val="none" w:sz="0" w:space="0" w:color="000000"/>
+                <w:left w:val="none" w:sz="0" w:space="0" w:color="000000"/>
+                <w:right w:val="none" w:sz="0" w:space="0" w:color="000000"/>
+              </w:pBdr>
+              <w:spacing w:after="100" w:before="100" w:line="240"/>
+              <w:ind w:left="100" w:right="100" w:firstLine="0" w:firstLineChars="0"/>
             </w:pPr>
             <w:r>
               <w:rPr>
-                <w:rFonts w:ascii="Helvetica" w:eastAsia="Helvetica" w:hAnsi="Helvetica" w:cs="Helvetica"/>
-                <w:color w:val="000000"/>
+                <w:rFonts w:ascii="Helvetica" w:hAnsi="Helvetica" w:eastAsia="Helvetica" w:cs="Helvetica"/>
+                <w:i w:val="false"/>
+                <w:b w:val="false"/>
+                <w:u w:val="none"/>
                 <w:sz w:val="22"/>
                 <w:szCs w:val="22"/>
+                <w:color w:val="000000"/>
               </w:rPr>
-              <w:t>Median (25th, 75th percentile)</w:t>
+              <w:t xml:space="preserve">Median (25th, 75th percentile)</w:t>
             </w:r>
           </w:p>
         </w:tc>
         <w:tc>
           <w:tcPr>
-            <w:tcW w:w="2070" w:type="dxa"/>
+            <w:tcBorders>
+              <w:bottom w:val="none" w:sz="0" w:space="0" w:color="000000"/>
+              <w:top w:val="none" w:sz="0" w:space="0" w:color="000000"/>
+              <w:left w:val="none" w:sz="0" w:space="0" w:color="000000"/>
+              <w:right w:val="none" w:sz="0" w:space="0" w:color="000000"/>
+            </w:tcBorders>
             <w:shd w:val="clear" w:color="auto" w:fill="FFFFFF"/>
             <w:tcMar>
               <w:top w:w="0" w:type="dxa"/>
+              <w:bottom w:w="0" w:type="dxa"/>
               <w:left w:w="0" w:type="dxa"/>
-              <w:bottom w:w="0" w:type="dxa"/>
               <w:right w:w="0" w:type="dxa"/>
             </w:tcMar>
             <w:vAlign w:val="center"/>
           </w:tcPr>
           <w:p>
             <w:pPr>
-              <w:spacing w:before="100" w:after="100"/>
-              <w:ind w:left="100" w:right="100"/>
+              <w:pStyle w:val="Normal"/>
+              <w:jc w:val="left"/>
+              <w:pBdr>
+                <w:bottom w:val="none" w:sz="0" w:space="0" w:color="000000"/>
+                <w:top w:val="none" w:sz="0" w:space="0" w:color="000000"/>
+                <w:left w:val="none" w:sz="0" w:space="0" w:color="000000"/>
+                <w:right w:val="none" w:sz="0" w:space="0" w:color="000000"/>
+              </w:pBdr>
+              <w:spacing w:after="100" w:before="100" w:line="240"/>
+              <w:ind w:left="100" w:right="100" w:firstLine="0" w:firstLineChars="0"/>
             </w:pPr>
             <w:r>
               <w:rPr>
-                <w:rFonts w:ascii="Helvetica" w:eastAsia="Helvetica" w:hAnsi="Helvetica" w:cs="Helvetica"/>
-                <w:color w:val="000000"/>
+                <w:rFonts w:ascii="Helvetica" w:hAnsi="Helvetica" w:eastAsia="Helvetica" w:cs="Helvetica"/>
+                <w:i w:val="false"/>
+                <w:b w:val="false"/>
+                <w:u w:val="none"/>
                 <w:sz w:val="22"/>
                 <w:szCs w:val="22"/>
+                <w:color w:val="000000"/>
               </w:rPr>
-              <w:t>Median (25th, 75th percentile)</w:t>
+              <w:t xml:space="preserve">Median (25th, 75th percentile)</w:t>
             </w:r>
           </w:p>
         </w:tc>
       </w:tr>
       <w:tr>
         <w:trPr>
-          <w:cantSplit/>
-          <w:jc w:val="center"/>
+          <w:trHeight w:val="360" w:hRule="auto"/>
         </w:trPr>
+        body4
         <w:tc>
           <w:tcPr>
-            <w:tcW w:w="1620" w:type="dxa"/>
             <w:tcBorders>
-              <w:bottom w:val="single" w:sz="16" w:space="0" w:color="666666"/>
+              <w:bottom w:val="single" w:sz="12" w:space="0" w:color="666666"/>
+              <w:top w:val="none" w:sz="0" w:space="0" w:color="000000"/>
+              <w:left w:val="none" w:sz="0" w:space="0" w:color="000000"/>
+              <w:right w:val="none" w:sz="0" w:space="0" w:color="000000"/>
             </w:tcBorders>
             <w:shd w:val="clear" w:color="auto" w:fill="FFFFFF"/>
             <w:tcMar>
               <w:top w:w="0" w:type="dxa"/>
+              <w:bottom w:w="0" w:type="dxa"/>
               <w:left w:w="0" w:type="dxa"/>
-              <w:bottom w:w="0" w:type="dxa"/>
               <w:right w:w="0" w:type="dxa"/>
             </w:tcMar>
             <w:vAlign w:val="center"/>
           </w:tcPr>
           <w:p>
             <w:pPr>
-              <w:spacing w:before="100" w:after="100"/>
-              <w:ind w:left="100" w:right="100"/>
+              <w:pStyle w:val="Normal"/>
+              <w:jc w:val="left"/>
+              <w:pBdr>
+                <w:bottom w:val="none" w:sz="0" w:space="0" w:color="000000"/>
+                <w:top w:val="none" w:sz="0" w:space="0" w:color="000000"/>
+                <w:left w:val="none" w:sz="0" w:space="0" w:color="000000"/>
+                <w:right w:val="none" w:sz="0" w:space="0" w:color="000000"/>
+              </w:pBdr>
+              <w:spacing w:after="100" w:before="100" w:line="240"/>
+              <w:ind w:left="100" w:right="100" w:firstLine="0" w:firstLineChars="0"/>
             </w:pPr>
-            <w:proofErr w:type="spellStart"/>
             <w:r>
               <w:rPr>
-                <w:rFonts w:ascii="Helvetica" w:eastAsia="Helvetica" w:hAnsi="Helvetica" w:cs="Helvetica"/>
-                <w:color w:val="000000"/>
+                <w:rFonts w:ascii="Helvetica" w:hAnsi="Helvetica" w:eastAsia="Helvetica" w:cs="Helvetica"/>
+                <w:i w:val="false"/>
+                <w:b w:val="false"/>
+                <w:u w:val="none"/>
                 <w:sz w:val="22"/>
                 <w:szCs w:val="22"/>
+                <w:color w:val="000000"/>
               </w:rPr>
-              <w:t>delta_TS</w:t>
+              <w:t xml:space="preserve">delta_TS</w:t>
             </w:r>
-            <w:proofErr w:type="spellEnd"/>
           </w:p>
         </w:tc>
         <w:tc>
           <w:tcPr>
-            <w:tcW w:w="1530" w:type="dxa"/>
             <w:tcBorders>
-              <w:bottom w:val="single" w:sz="16" w:space="0" w:color="666666"/>
+              <w:bottom w:val="single" w:sz="12" w:space="0" w:color="666666"/>
+              <w:top w:val="none" w:sz="0" w:space="0" w:color="000000"/>
+              <w:left w:val="none" w:sz="0" w:space="0" w:color="000000"/>
+              <w:right w:val="none" w:sz="0" w:space="0" w:color="000000"/>
             </w:tcBorders>
             <w:shd w:val="clear" w:color="auto" w:fill="FFFFFF"/>
             <w:tcMar>
               <w:top w:w="0" w:type="dxa"/>
+              <w:bottom w:w="0" w:type="dxa"/>
               <w:left w:w="0" w:type="dxa"/>
-              <w:bottom w:w="0" w:type="dxa"/>
               <w:right w:w="0" w:type="dxa"/>
             </w:tcMar>
             <w:vAlign w:val="center"/>
           </w:tcPr>
           <w:p>
             <w:pPr>
-              <w:spacing w:before="100" w:after="100"/>
-              <w:ind w:left="100" w:right="100"/>
+              <w:pStyle w:val="Normal"/>
+              <w:jc w:val="left"/>
+              <w:pBdr>
+                <w:bottom w:val="none" w:sz="0" w:space="0" w:color="000000"/>
+                <w:top w:val="none" w:sz="0" w:space="0" w:color="000000"/>
+                <w:left w:val="none" w:sz="0" w:space="0" w:color="000000"/>
+                <w:right w:val="none" w:sz="0" w:space="0" w:color="000000"/>
+              </w:pBdr>
+              <w:spacing w:after="100" w:before="100" w:line="240"/>
+              <w:ind w:left="100" w:right="100" w:firstLine="0" w:firstLineChars="0"/>
             </w:pPr>
             <w:r>
               <w:rPr>
-                <w:rFonts w:ascii="Helvetica" w:eastAsia="Helvetica" w:hAnsi="Helvetica" w:cs="Helvetica"/>
-                <w:color w:val="000000"/>
+                <w:rFonts w:ascii="Helvetica" w:hAnsi="Helvetica" w:eastAsia="Helvetica" w:cs="Helvetica"/>
+                <w:i w:val="false"/>
+                <w:b w:val="false"/>
+                <w:u w:val="none"/>
                 <w:sz w:val="22"/>
                 <w:szCs w:val="22"/>
+                <w:color w:val="000000"/>
               </w:rPr>
-              <w:t>1.41 (1.27, 1.54)</w:t>
+              <w:t xml:space="preserve">1.41 (1.27, 1.54)</w:t>
             </w:r>
           </w:p>
         </w:tc>
         <w:tc>
           <w:tcPr>
-            <w:tcW w:w="1737" w:type="dxa"/>
             <w:tcBorders>
-              <w:bottom w:val="single" w:sz="16" w:space="0" w:color="666666"/>
+              <w:bottom w:val="single" w:sz="12" w:space="0" w:color="666666"/>
+              <w:top w:val="none" w:sz="0" w:space="0" w:color="000000"/>
+              <w:left w:val="none" w:sz="0" w:space="0" w:color="000000"/>
+              <w:right w:val="none" w:sz="0" w:space="0" w:color="000000"/>
             </w:tcBorders>
             <w:shd w:val="clear" w:color="auto" w:fill="FFFFFF"/>
             <w:tcMar>
               <w:top w:w="0" w:type="dxa"/>
+              <w:bottom w:w="0" w:type="dxa"/>
               <w:left w:w="0" w:type="dxa"/>
-              <w:bottom w:w="0" w:type="dxa"/>
               <w:right w:w="0" w:type="dxa"/>
             </w:tcMar>
             <w:vAlign w:val="center"/>
           </w:tcPr>
           <w:p>
             <w:pPr>
-              <w:spacing w:before="100" w:after="100"/>
-              <w:ind w:left="100" w:right="100"/>
+              <w:pStyle w:val="Normal"/>
+              <w:jc w:val="left"/>
+              <w:pBdr>
+                <w:bottom w:val="none" w:sz="0" w:space="0" w:color="000000"/>
+                <w:top w:val="none" w:sz="0" w:space="0" w:color="000000"/>
+                <w:left w:val="none" w:sz="0" w:space="0" w:color="000000"/>
+                <w:right w:val="none" w:sz="0" w:space="0" w:color="000000"/>
+              </w:pBdr>
+              <w:spacing w:after="100" w:before="100" w:line="240"/>
+              <w:ind w:left="100" w:right="100" w:firstLine="0" w:firstLineChars="0"/>
             </w:pPr>
             <w:r>
               <w:rPr>
-                <w:rFonts w:ascii="Helvetica" w:eastAsia="Helvetica" w:hAnsi="Helvetica" w:cs="Helvetica"/>
-                <w:color w:val="000000"/>
+                <w:rFonts w:ascii="Helvetica" w:hAnsi="Helvetica" w:eastAsia="Helvetica" w:cs="Helvetica"/>
+                <w:i w:val="false"/>
+                <w:b w:val="false"/>
+                <w:u w:val="none"/>
                 <w:sz w:val="22"/>
                 <w:szCs w:val="22"/>
+                <w:color w:val="000000"/>
               </w:rPr>
-              <w:t>1.43 (1.29, 1.58)</w:t>
+              <w:t xml:space="preserve">1.43 (1.29, 1.58)</w:t>
             </w:r>
           </w:p>
         </w:tc>
         <w:tc>
           <w:tcPr>
-            <w:tcW w:w="2070" w:type="dxa"/>
             <w:tcBorders>
-              <w:bottom w:val="single" w:sz="16" w:space="0" w:color="666666"/>
+              <w:bottom w:val="single" w:sz="12" w:space="0" w:color="666666"/>
+              <w:top w:val="none" w:sz="0" w:space="0" w:color="000000"/>
+              <w:left w:val="none" w:sz="0" w:space="0" w:color="000000"/>
+              <w:right w:val="none" w:sz="0" w:space="0" w:color="000000"/>
             </w:tcBorders>
             <w:shd w:val="clear" w:color="auto" w:fill="FFFFFF"/>
             <w:tcMar>
               <w:top w:w="0" w:type="dxa"/>
+              <w:bottom w:w="0" w:type="dxa"/>
               <w:left w:w="0" w:type="dxa"/>
-              <w:bottom w:w="0" w:type="dxa"/>
               <w:right w:w="0" w:type="dxa"/>
             </w:tcMar>
             <w:vAlign w:val="center"/>
           </w:tcPr>
           <w:p>
             <w:pPr>
-              <w:spacing w:before="100" w:after="100"/>
-              <w:ind w:left="100" w:right="100"/>
+              <w:pStyle w:val="Normal"/>
+              <w:jc w:val="left"/>
+              <w:pBdr>
+                <w:bottom w:val="none" w:sz="0" w:space="0" w:color="000000"/>
+                <w:top w:val="none" w:sz="0" w:space="0" w:color="000000"/>
+                <w:left w:val="none" w:sz="0" w:space="0" w:color="000000"/>
+                <w:right w:val="none" w:sz="0" w:space="0" w:color="000000"/>
+              </w:pBdr>
+              <w:spacing w:after="100" w:before="100" w:line="240"/>
+              <w:ind w:left="100" w:right="100" w:firstLine="0" w:firstLineChars="0"/>
             </w:pPr>
             <w:r>
               <w:rPr>
-                <w:rFonts w:ascii="Helvetica" w:eastAsia="Helvetica" w:hAnsi="Helvetica" w:cs="Helvetica"/>
-                <w:color w:val="000000"/>
+                <w:rFonts w:ascii="Helvetica" w:hAnsi="Helvetica" w:eastAsia="Helvetica" w:cs="Helvetica"/>
+                <w:i w:val="false"/>
+                <w:b w:val="false"/>
+                <w:u w:val="none"/>
                 <w:sz w:val="22"/>
                 <w:szCs w:val="22"/>
+                <w:color w:val="000000"/>
               </w:rPr>
-              <w:t>0.03 (-0.22, 0.24)</w:t>
+              <w:t xml:space="preserve">0.03 (-0.22, 0.24)</w:t>
             </w:r>
           </w:p>
         </w:tc>
       </w:tr>
     </w:tbl>
-    <w:p/>
-    <w:sectPr>
-      <w:pgSz w:w="12240" w:h="15840"/>
-      <w:pgMar w:top="432" w:right="432" w:bottom="432" w:left="432" w:header="720" w:footer="720" w:gutter="0"/>
-      <w:cols w:space="720"/>
+    <w:sectPr w:officer="true">
+      <w:pgMar w:header="720" w:bottom="432" w:top="432" w:right="432" w:left="432" w:footer="720" w:gutter="0"/>
+      <w:pgSz w:h="15840" w:w="12240" w:orient="portrait"/>
+      <w:cols/>
+      <w:type w:val="continuous"/>
     </w:sectPr>
   </w:body>
 </w:document>
 </file>
 
+<file path=word/footnotes.xml><?xml version="1.0" encoding="utf-8"?>
+<w:footnotes xmlns:wpc="http://schemas.microsoft.com/office/word/2010/wordprocessingCanvas" xmlns:mo="http://schemas.microsoft.com/office/mac/office/2008/main" xmlns:mc="http://schemas.openxmlformats.org/markup-compatibility/2006" xmlns:mv="urn:schemas-microsoft-com:mac:vml" xmlns:o="urn:schemas-microsoft-com:office:office" xmlns:r="http://schemas.openxmlformats.org/officeDocument/2006/relationships" xmlns:m="http://schemas.openxmlformats.org/officeDocument/2006/math" xmlns:v="urn:schemas-microsoft-com:vml" xmlns:wp14="http://schemas.microsoft.com/office/word/2010/wordprocessingDrawing" xmlns:wp="http://schemas.openxmlformats.org/drawingml/2006/wordprocessingDrawing" xmlns:w10="urn:schemas-microsoft-com:office:word" xmlns:w="http://schemas.openxmlformats.org/wordprocessingml/2006/main" xmlns:w14="http://schemas.microsoft.com/office/word/2010/wordml" xmlns:wpg="http://schemas.microsoft.com/office/word/2010/wordprocessingGroup" xmlns:wpi="http://schemas.microsoft.com/office/word/2010/wordprocessingInk" xmlns:wne="http://schemas.microsoft.com/office/word/2006/wordml" xmlns:wps="http://schemas.microsoft.com/office/word/2010/wordprocessingShape" mc:Ignorable="w14 wp14">
+  <w:footnote w:type="separator" w:id="-1">
+    <w:p>
+      <w:r>
+        <w:separator/>
+      </w:r>
+    </w:p>
+  </w:footnote>
+  <w:footnote w:type="continuationSeparator" w:id="0">
+    <w:p>
+      <w:r>
+        <w:continuationSeparator/>
+      </w:r>
+    </w:p>
+  </w:footnote>
+</w:footnotes>
+</file>
+
 <file path=word/numbering.xml><?xml version="1.0" encoding="utf-8"?>
-<w:numbering xmlns:wpc="http://schemas.microsoft.com/office/word/2010/wordprocessingCanvas" xmlns:cx="http://schemas.microsoft.com/office/drawing/2014/chartex" xmlns:cx1="http://schemas.microsoft.com/office/drawing/2015/9/8/chartex" xmlns:cx2="http://schemas.microsoft.com/office/drawing/2015/10/21/chartex" xmlns:cx3="http://schemas.microsoft.com/office/drawing/2016/5/9/chartex" xmlns:cx4="http://schemas.microsoft.com/office/drawing/2016/5/10/chartex" xmlns:cx5="http://schemas.microsoft.com/office/drawing/2016/5/11/chartex" xmlns:cx6="http://schemas.microsoft.com/office/drawing/2016/5/12/chartex" xmlns:cx7="http://schemas.microsoft.com/office/drawing/2016/5/13/chartex" xmlns:cx8="http://schemas.microsoft.com/office/drawing/2016/5/14/chartex" xmlns:mc="http://schemas.openxmlformats.org/markup-compatibility/2006" xmlns:aink="http://schemas.microsoft.com/office/drawing/2016/ink" xmlns:am3d="http://schemas.microsoft.com/office/drawing/2017/model3d" xmlns:o="urn:schemas-microsoft-com:office:office" xmlns:oel="http://schemas.microsoft.com/office/2019/extlst" xmlns:r="http://schemas.openxmlformats.org/officeDocument/2006/relationships" xmlns:m="http://schemas.openxmlformats.org/officeDocument/2006/math" xmlns:v="urn:schemas-microsoft-com:vml" xmlns:wp14="http://schemas.microsoft.com/office/word/2010/wordprocessingDrawing" xmlns:wp="http://schemas.openxmlformats.org/drawingml/2006/wordprocessingDrawing" xmlns:w10="urn:schemas-microsoft-com:office:word" xmlns:w="http://schemas.openxmlformats.org/wordprocessingml/2006/main" xmlns:w14="http://schemas.microsoft.com/office/word/2010/wordml" xmlns:w15="http://schemas.microsoft.com/office/word/2012/wordml" xmlns:w16cex="http://schemas.microsoft.com/office/word/2018/wordml/cex" xmlns:w16cid="http://schemas.microsoft.com/office/word/2016/wordml/cid" xmlns:w16="http://schemas.microsoft.com/office/word/2018/wordml" xmlns:w16sdtdh="http://schemas.microsoft.com/office/word/2020/wordml/sdtdatahash" xmlns:w16se="http://schemas.microsoft.com/office/word/2015/wordml/symex" xmlns:wpg="http://schemas.microsoft.com/office/word/2010/wordprocessingGroup" xmlns:wpi="http://schemas.microsoft.com/office/word/2010/wordprocessingInk" xmlns:wne="http://schemas.microsoft.com/office/word/2006/wordml" xmlns:wps="http://schemas.microsoft.com/office/word/2010/wordprocessingShape" mc:Ignorable="w14 w15 w16se w16cid w16 w16cex w16sdtdh wp14">
+<w:numbering xmlns:wpc="http://schemas.microsoft.com/office/word/2010/wordprocessingCanvas" xmlns:cx="http://schemas.microsoft.com/office/drawing/2014/chartex" xmlns:cx1="http://schemas.microsoft.com/office/drawing/2015/9/8/chartex" xmlns:cx2="http://schemas.microsoft.com/office/drawing/2015/10/21/chartex" xmlns:cx3="http://schemas.microsoft.com/office/drawing/2016/5/9/chartex" xmlns:cx4="http://schemas.microsoft.com/office/drawing/2016/5/10/chartex" xmlns:cx5="http://schemas.microsoft.com/office/drawing/2016/5/11/chartex" xmlns:cx6="http://schemas.microsoft.com/office/drawing/2016/5/12/chartex" xmlns:cx7="http://schemas.microsoft.com/office/drawing/2016/5/13/chartex" xmlns:cx8="http://schemas.microsoft.com/office/drawing/2016/5/14/chartex" xmlns:mc="http://schemas.openxmlformats.org/markup-compatibility/2006" xmlns:aink="http://schemas.microsoft.com/office/drawing/2016/ink" xmlns:am3d="http://schemas.microsoft.com/office/drawing/2017/model3d" xmlns:o="urn:schemas-microsoft-com:office:office" xmlns:r="http://schemas.openxmlformats.org/officeDocument/2006/relationships" xmlns:m="http://schemas.openxmlformats.org/officeDocument/2006/math" xmlns:v="urn:schemas-microsoft-com:vml" xmlns:wp14="http://schemas.microsoft.com/office/word/2010/wordprocessingDrawing" xmlns:wp="http://schemas.openxmlformats.org/drawingml/2006/wordprocessingDrawing" xmlns:w10="urn:schemas-microsoft-com:office:word" xmlns:w="http://schemas.openxmlformats.org/wordprocessingml/2006/main" xmlns:w14="http://schemas.microsoft.com/office/word/2010/wordml" xmlns:w15="http://schemas.microsoft.com/office/word/2012/wordml" xmlns:w16cex="http://schemas.microsoft.com/office/word/2018/wordml/cex" xmlns:w16cid="http://schemas.microsoft.com/office/word/2016/wordml/cid" xmlns:w16="http://schemas.microsoft.com/office/word/2018/wordml" xmlns:w16se="http://schemas.microsoft.com/office/word/2015/wordml/symex" xmlns:wpg="http://schemas.microsoft.com/office/word/2010/wordprocessingGroup" xmlns:wpi="http://schemas.microsoft.com/office/word/2010/wordprocessingInk" xmlns:wne="http://schemas.microsoft.com/office/word/2006/wordml" xmlns:wps="http://schemas.microsoft.com/office/word/2010/wordprocessingShape" mc:Ignorable="w14 w15 w16se w16cid w16 w16cex wp14">
   <w:abstractNum w:abstractNumId="0" w15:restartNumberingAfterBreak="0">
     <w:nsid w:val="07E925FD"/>
     <w:multiLevelType w:val="multilevel"/>
@@ -664,7 +972,7 @@
     <w:lvl w:ilvl="0">
       <w:start w:val="1"/>
       <w:numFmt w:val="decimal"/>
-      <w:pStyle w:val="Heading1"/>
+      <w:pStyle w:val="Titre1"/>
       <w:lvlText w:val="%1."/>
       <w:lvlJc w:val="left"/>
       <w:pPr>
@@ -674,7 +982,7 @@
     <w:lvl w:ilvl="1">
       <w:start w:val="1"/>
       <w:numFmt w:val="decimal"/>
-      <w:pStyle w:val="Heading2"/>
+      <w:pStyle w:val="Titre2"/>
       <w:lvlText w:val="%1.%2."/>
       <w:lvlJc w:val="left"/>
       <w:pPr>
@@ -684,7 +992,7 @@
     <w:lvl w:ilvl="2">
       <w:start w:val="1"/>
       <w:numFmt w:val="decimal"/>
-      <w:pStyle w:val="Heading3"/>
+      <w:pStyle w:val="Titre3"/>
       <w:lvlText w:val="%1.%2.%3."/>
       <w:lvlJc w:val="left"/>
       <w:pPr>
@@ -918,20 +1226,20 @@
       </w:pPr>
     </w:lvl>
   </w:abstractNum>
-  <w:num w:numId="1" w16cid:durableId="1261835663">
+  <w:num w:numId="1">
     <w:abstractNumId w:val="1"/>
   </w:num>
-  <w:num w:numId="2" w16cid:durableId="511454986">
+  <w:num w:numId="2">
     <w:abstractNumId w:val="2"/>
   </w:num>
-  <w:num w:numId="3" w16cid:durableId="643236591">
+  <w:num w:numId="3">
     <w:abstractNumId w:val="0"/>
   </w:num>
 </w:numbering>
 </file>
 
 <file path=word/styles.xml><?xml version="1.0" encoding="utf-8"?>
-<w:styles xmlns:mc="http://schemas.openxmlformats.org/markup-compatibility/2006" xmlns:r="http://schemas.openxmlformats.org/officeDocument/2006/relationships" xmlns:w="http://schemas.openxmlformats.org/wordprocessingml/2006/main" xmlns:w14="http://schemas.microsoft.com/office/word/2010/wordml" xmlns:w15="http://schemas.microsoft.com/office/word/2012/wordml" xmlns:w16cex="http://schemas.microsoft.com/office/word/2018/wordml/cex" xmlns:w16cid="http://schemas.microsoft.com/office/word/2016/wordml/cid" xmlns:w16="http://schemas.microsoft.com/office/word/2018/wordml" xmlns:w16sdtdh="http://schemas.microsoft.com/office/word/2020/wordml/sdtdatahash" xmlns:w16se="http://schemas.microsoft.com/office/word/2015/wordml/symex" mc:Ignorable="w14 w15 w16se w16cid w16 w16cex w16sdtdh">
+<w:styles xmlns:mc="http://schemas.openxmlformats.org/markup-compatibility/2006" xmlns:r="http://schemas.openxmlformats.org/officeDocument/2006/relationships" xmlns:w="http://schemas.openxmlformats.org/wordprocessingml/2006/main" xmlns:w14="http://schemas.microsoft.com/office/word/2010/wordml" xmlns:w15="http://schemas.microsoft.com/office/word/2012/wordml" xmlns:w16cex="http://schemas.microsoft.com/office/word/2018/wordml/cex" xmlns:w16cid="http://schemas.microsoft.com/office/word/2016/wordml/cid" xmlns:w16="http://schemas.microsoft.com/office/word/2018/wordml" xmlns:w16se="http://schemas.microsoft.com/office/word/2015/wordml/symex" mc:Ignorable="w14 w15 w16se w16cid w16 w16cex">
   <w:docDefaults>
     <w:rPrDefault>
       <w:rPr>
@@ -1316,11 +1624,11 @@
     <w:name w:val="Normal"/>
     <w:qFormat/>
   </w:style>
-  <w:style w:type="paragraph" w:styleId="Heading1">
+  <w:style w:type="paragraph" w:styleId="Titre1">
     <w:name w:val="heading 1"/>
     <w:basedOn w:val="Normal"/>
     <w:next w:val="Normal"/>
-    <w:link w:val="Heading1Char"/>
+    <w:link w:val="Titre1Car"/>
     <w:uiPriority w:val="9"/>
     <w:qFormat/>
     <w:rsid w:val="00362E65"/>
@@ -1344,11 +1652,11 @@
       <w:szCs w:val="32"/>
     </w:rPr>
   </w:style>
-  <w:style w:type="paragraph" w:styleId="Heading2">
+  <w:style w:type="paragraph" w:styleId="Titre2">
     <w:name w:val="heading 2"/>
     <w:basedOn w:val="Normal"/>
     <w:next w:val="Normal"/>
-    <w:link w:val="Heading2Char"/>
+    <w:link w:val="Titre2Car"/>
     <w:uiPriority w:val="9"/>
     <w:semiHidden/>
     <w:unhideWhenUsed/>
@@ -1372,11 +1680,11 @@
       <w:szCs w:val="26"/>
     </w:rPr>
   </w:style>
-  <w:style w:type="paragraph" w:styleId="Heading3">
+  <w:style w:type="paragraph" w:styleId="Titre3">
     <w:name w:val="heading 3"/>
     <w:basedOn w:val="Normal"/>
     <w:next w:val="Normal"/>
-    <w:link w:val="Heading3Char"/>
+    <w:link w:val="Titre3Car"/>
     <w:uiPriority w:val="9"/>
     <w:semiHidden/>
     <w:unhideWhenUsed/>
@@ -1398,13 +1706,13 @@
       <w:bCs/>
     </w:rPr>
   </w:style>
-  <w:style w:type="character" w:default="1" w:styleId="DefaultParagraphFont">
+  <w:style w:type="character" w:default="1" w:styleId="Policepardfaut">
     <w:name w:val="Default Paragraph Font"/>
     <w:uiPriority w:val="1"/>
     <w:semiHidden/>
     <w:unhideWhenUsed/>
   </w:style>
-  <w:style w:type="table" w:default="1" w:styleId="TableNormal">
+  <w:style w:type="table" w:default="1" w:styleId="TableauNormal">
     <w:name w:val="Normal Table"/>
     <w:uiPriority w:val="99"/>
     <w:semiHidden/>
@@ -1419,15 +1727,15 @@
       </w:tblCellMar>
     </w:tblPr>
   </w:style>
-  <w:style w:type="numbering" w:default="1" w:styleId="NoList">
+  <w:style w:type="numbering" w:default="1" w:styleId="Aucuneliste">
     <w:name w:val="No List"/>
     <w:uiPriority w:val="99"/>
     <w:semiHidden/>
     <w:unhideWhenUsed/>
   </w:style>
-  <w:style w:type="character" w:customStyle="1" w:styleId="Strong1">
-    <w:name w:val="Strong1"/>
-    <w:basedOn w:val="DefaultParagraphFont"/>
+  <w:style w:type="character" w:customStyle="1" w:styleId="strong">
+    <w:name w:val="strong"/>
+    <w:basedOn w:val="Policepardfaut"/>
     <w:uiPriority w:val="1"/>
     <w:qFormat/>
     <w:rsid w:val="007B3E96"/>
@@ -1446,7 +1754,7 @@
   </w:style>
   <w:style w:type="table" w:customStyle="1" w:styleId="tabletemplate">
     <w:name w:val="table_template"/>
-    <w:basedOn w:val="TableNormal"/>
+    <w:basedOn w:val="TableauNormal"/>
     <w:uiPriority w:val="59"/>
     <w:rsid w:val="00F12158"/>
     <w:pPr>
@@ -1482,9 +1790,9 @@
       </w:tcPr>
     </w:tblStylePr>
   </w:style>
-  <w:style w:type="table" w:styleId="LightList-Accent2">
+  <w:style w:type="table" w:styleId="Listeclaire-Accent2">
     <w:name w:val="Light List Accent 2"/>
-    <w:basedOn w:val="TableNormal"/>
+    <w:basedOn w:val="TableauNormal"/>
     <w:uiPriority w:val="61"/>
     <w:rsid w:val="00FC557F"/>
     <w:tblPr>
@@ -1564,10 +1872,10 @@
       </w:tcPr>
     </w:tblStylePr>
   </w:style>
-  <w:style w:type="character" w:customStyle="1" w:styleId="Heading1Char">
-    <w:name w:val="Heading 1 Char"/>
-    <w:basedOn w:val="DefaultParagraphFont"/>
-    <w:link w:val="Heading1"/>
+  <w:style w:type="character" w:customStyle="1" w:styleId="Titre1Car">
+    <w:name w:val="Titre 1 Car"/>
+    <w:basedOn w:val="Policepardfaut"/>
+    <w:link w:val="Titre1"/>
     <w:uiPriority w:val="9"/>
     <w:rsid w:val="00362E65"/>
     <w:rPr>
@@ -1578,10 +1886,10 @@
       <w:szCs w:val="32"/>
     </w:rPr>
   </w:style>
-  <w:style w:type="character" w:customStyle="1" w:styleId="Heading2Char">
-    <w:name w:val="Heading 2 Char"/>
-    <w:basedOn w:val="DefaultParagraphFont"/>
-    <w:link w:val="Heading2"/>
+  <w:style w:type="character" w:customStyle="1" w:styleId="Titre2Car">
+    <w:name w:val="Titre 2 Car"/>
+    <w:basedOn w:val="Policepardfaut"/>
+    <w:link w:val="Titre2"/>
     <w:uiPriority w:val="9"/>
     <w:semiHidden/>
     <w:rsid w:val="00362E65"/>
@@ -1593,10 +1901,10 @@
       <w:szCs w:val="26"/>
     </w:rPr>
   </w:style>
-  <w:style w:type="character" w:customStyle="1" w:styleId="Heading3Char">
-    <w:name w:val="Heading 3 Char"/>
-    <w:basedOn w:val="DefaultParagraphFont"/>
-    <w:link w:val="Heading3"/>
+  <w:style w:type="character" w:customStyle="1" w:styleId="Titre3Car">
+    <w:name w:val="Titre 3 Car"/>
+    <w:basedOn w:val="Policepardfaut"/>
+    <w:link w:val="Titre3"/>
     <w:uiPriority w:val="9"/>
     <w:semiHidden/>
     <w:rsid w:val="00362E65"/>
@@ -1625,9 +1933,9 @@
     <w:qFormat/>
     <w:rsid w:val="00AE18EF"/>
   </w:style>
-  <w:style w:type="table" w:styleId="TableProfessional">
+  <w:style w:type="table" w:styleId="Tableauprofessionnel">
     <w:name w:val="Table Professional"/>
-    <w:basedOn w:val="TableNormal"/>
+    <w:basedOn w:val="TableauNormal"/>
     <w:uiPriority w:val="99"/>
     <w:semiHidden/>
     <w:unhideWhenUsed/>
@@ -1657,7 +1965,7 @@
       </w:tcPr>
     </w:tblStylePr>
   </w:style>
-  <w:style w:type="paragraph" w:styleId="TOC1">
+  <w:style w:type="paragraph" w:styleId="TM1">
     <w:name w:val="toc 1"/>
     <w:basedOn w:val="Normal"/>
     <w:next w:val="Normal"/>
@@ -1669,7 +1977,7 @@
       <w:spacing w:after="100"/>
     </w:pPr>
   </w:style>
-  <w:style w:type="paragraph" w:styleId="TOC2">
+  <w:style w:type="paragraph" w:styleId="TM2">
     <w:name w:val="toc 2"/>
     <w:basedOn w:val="Normal"/>
     <w:next w:val="Normal"/>
@@ -1682,10 +1990,10 @@
       <w:ind w:left="240"/>
     </w:pPr>
   </w:style>
-  <w:style w:type="paragraph" w:styleId="BalloonText">
+  <w:style w:type="paragraph" w:styleId="Textedebulles">
     <w:name w:val="Balloon Text"/>
     <w:basedOn w:val="Normal"/>
-    <w:link w:val="BalloonTextChar"/>
+    <w:link w:val="TextedebullesCar"/>
     <w:uiPriority w:val="99"/>
     <w:semiHidden/>
     <w:unhideWhenUsed/>
@@ -1696,10 +2004,10 @@
       <w:szCs w:val="18"/>
     </w:rPr>
   </w:style>
-  <w:style w:type="character" w:customStyle="1" w:styleId="BalloonTextChar">
-    <w:name w:val="Balloon Text Char"/>
-    <w:basedOn w:val="DefaultParagraphFont"/>
-    <w:link w:val="BalloonText"/>
+  <w:style w:type="character" w:customStyle="1" w:styleId="TextedebullesCar">
+    <w:name w:val="Texte de bulles Car"/>
+    <w:basedOn w:val="Policepardfaut"/>
+    <w:link w:val="Textedebulles"/>
     <w:uiPriority w:val="99"/>
     <w:semiHidden/>
     <w:rsid w:val="00FB63E7"/>
@@ -1711,7 +2019,7 @@
   </w:style>
   <w:style w:type="character" w:customStyle="1" w:styleId="referenceid">
     <w:name w:val="reference_id"/>
-    <w:basedOn w:val="DefaultParagraphFont"/>
+    <w:basedOn w:val="Policepardfaut"/>
     <w:uiPriority w:val="1"/>
     <w:rsid w:val="00457CF1"/>
     <w:rPr>

</xml_diff>